<commit_message>
add small edits to charset detector study 201909
</commit_message>
<xml_diff>
--- a/slides/Tika_charset_detector_study_201909.docx
+++ b/slides/Tika_charset_detector_study_201909.docx
@@ -235,10 +235,7 @@
         <w:t xml:space="preserve">identified </w:t>
       </w:r>
       <w:r>
-        <w:t xml:space="preserve">three areas for improvements in its html-based detectors. </w:t>
-      </w:r>
-      <w:r>
-        <w:t xml:space="preserve"> </w:t>
+        <w:t xml:space="preserve">three areas for improvements in its html-based detectors.  </w:t>
       </w:r>
       <w:r>
         <w:t>We</w:t>
@@ -247,10 +244,18 @@
         <w:t xml:space="preserve"> found that on the 1.5 million text-based files in the Tika regression corpus, there was no major improvement to detection performance even with a </w:t>
       </w:r>
       <w:r>
-        <w:t>brute force/</w:t>
-      </w:r>
-      <w:r>
-        <w:t>“maximum” algorithm</w:t>
+        <w:t>brute force</w:t>
+      </w:r>
+      <w:proofErr w:type="gramStart"/>
+      <w:r>
+        <w:t>/</w:t>
+      </w:r>
+      <w:r>
+        <w:t>“</w:t>
+      </w:r>
+      <w:proofErr w:type="gramEnd"/>
+      <w:r>
+        <w:t>maximum” algorithm</w:t>
       </w:r>
       <w:r>
         <w:t xml:space="preserve"> (run each detector and select the best)</w:t>
@@ -405,7 +410,29 @@
           <w:szCs w:val="23"/>
           <w:shd w:val="clear" w:color="auto" w:fill="FFFFFF"/>
         </w:rPr>
-        <w:t>&lt;meta http-equiv="Content-Type" content="text/html; charset=UTF-8"</w:t>
+        <w:t>&lt;meta http-</w:t>
+      </w:r>
+      <w:proofErr w:type="spellStart"/>
+      <w:r>
+        <w:rPr>
+          <w:rFonts w:ascii="Courier New" w:hAnsi="Courier New" w:cs="Courier New"/>
+          <w:color w:val="000000"/>
+          <w:sz w:val="23"/>
+          <w:szCs w:val="23"/>
+          <w:shd w:val="clear" w:color="auto" w:fill="FFFFFF"/>
+        </w:rPr>
+        <w:t>equiv</w:t>
+      </w:r>
+      <w:proofErr w:type="spellEnd"/>
+      <w:r>
+        <w:rPr>
+          <w:rFonts w:ascii="Courier New" w:hAnsi="Courier New" w:cs="Courier New"/>
+          <w:color w:val="000000"/>
+          <w:sz w:val="23"/>
+          <w:szCs w:val="23"/>
+          <w:shd w:val="clear" w:color="auto" w:fill="FFFFFF"/>
+        </w:rPr>
+        <w:t>="Content-Type" content="text/html; charset=UTF-8"</w:t>
       </w:r>
       <w:r>
         <w:rPr>
@@ -447,8 +474,13 @@
           <w:numId w:val="2"/>
         </w:numPr>
       </w:pPr>
-      <w:r>
-        <w:t xml:space="preserve">DefaultHTML detector – this is the legacy detector that is designed to read the charset header </w:t>
+      <w:proofErr w:type="spellStart"/>
+      <w:r>
+        <w:t>DefaultHTML</w:t>
+      </w:r>
+      <w:proofErr w:type="spellEnd"/>
+      <w:r>
+        <w:t xml:space="preserve"> detector – this is the legacy detector that is designed to read the charset header </w:t>
       </w:r>
     </w:p>
     <w:p>
@@ -459,8 +491,13 @@
           <w:numId w:val="2"/>
         </w:numPr>
       </w:pPr>
-      <w:r>
-        <w:t>StandardHTML detector – this is a recently added (optional) detector that is designed to follow the standards for HTML parsing of the charset headers</w:t>
+      <w:proofErr w:type="spellStart"/>
+      <w:r>
+        <w:t>StandardHTML</w:t>
+      </w:r>
+      <w:proofErr w:type="spellEnd"/>
+      <w:r>
+        <w:t xml:space="preserve"> detector – this is a recently added (optional) detector that is designed to follow the standards for HTML parsing of the charset headers</w:t>
       </w:r>
     </w:p>
     <w:p>
@@ -472,8 +509,21 @@
         </w:numPr>
       </w:pPr>
       <w:r>
-        <w:t>Universal detector – this is Tika’s wrapper around Mozillas’ chardet</w:t>
-      </w:r>
+        <w:t xml:space="preserve">Universal detector – this is Tika’s wrapper around </w:t>
+      </w:r>
+      <w:proofErr w:type="spellStart"/>
+      <w:r>
+        <w:t>Mozillas</w:t>
+      </w:r>
+      <w:proofErr w:type="spellEnd"/>
+      <w:r>
+        <w:t xml:space="preserve">’ </w:t>
+      </w:r>
+      <w:proofErr w:type="spellStart"/>
+      <w:r>
+        <w:t>chardet</w:t>
+      </w:r>
+      <w:proofErr w:type="spellEnd"/>
     </w:p>
     <w:p>
       <w:pPr>
@@ -501,7 +551,31 @@
         <w:t xml:space="preserve">three of these </w:t>
       </w:r>
       <w:r>
-        <w:t>detectors in a specified order (DefaultHTML, Universal, ICU), and it relies on the first non-null result.  For example, if the DefaultHTML detector finds a valid charset, Tika will apply that charset and not run any of the other detectors; if DefaultHTML fails to find a charset, Tika will run the Universal detector.  The order of the detectors and which detectors are run are all configurable via a tika-config.xml file.  Users are also able to add their own detectors.</w:t>
+        <w:t>detectors in a specified order (</w:t>
+      </w:r>
+      <w:proofErr w:type="spellStart"/>
+      <w:r>
+        <w:t>DefaultHTML</w:t>
+      </w:r>
+      <w:proofErr w:type="spellEnd"/>
+      <w:r>
+        <w:t xml:space="preserve">, Universal, ICU), and it relies on the first non-null result.  For example, if the </w:t>
+      </w:r>
+      <w:proofErr w:type="spellStart"/>
+      <w:r>
+        <w:t>DefaultHTML</w:t>
+      </w:r>
+      <w:proofErr w:type="spellEnd"/>
+      <w:r>
+        <w:t xml:space="preserve"> detector finds a valid charset, Tika will apply that charset and not run any of the other detectors; if </w:t>
+      </w:r>
+      <w:proofErr w:type="spellStart"/>
+      <w:r>
+        <w:t>DefaultHTML</w:t>
+      </w:r>
+      <w:proofErr w:type="spellEnd"/>
+      <w:r>
+        <w:t xml:space="preserve"> fails to find a charset, Tika will run the Universal detector.  The order of the detectors and which detectors are run are all configurable via a tika-config.xml file.  Users are also able to add their own detectors.</w:t>
       </w:r>
     </w:p>
     <w:p>
@@ -525,7 +599,15 @@
         <w:t xml:space="preserve">we </w:t>
       </w:r>
       <w:r>
-        <w:t xml:space="preserve">configured Tika to use a single detector on each run against the 1.5 million files.  The output of this was 4 directories (one per detector), each of which contained 1.5 million .json extracts, for a total of 6 million .json extracts.  </w:t>
+        <w:t xml:space="preserve">configured Tika to use a single detector on each run against the 1.5 million files.  The output of this was 4 directories (one per detector), each of which contained 1.5 </w:t>
+      </w:r>
+      <w:proofErr w:type="gramStart"/>
+      <w:r>
+        <w:t>million .json</w:t>
+      </w:r>
+      <w:proofErr w:type="gramEnd"/>
+      <w:r>
+        <w:t xml:space="preserve"> extracts, for a total of 6 million .json extracts.  </w:t>
       </w:r>
       <w:r>
         <w:t>We</w:t>
@@ -536,8 +618,13 @@
       <w:r>
         <w:t xml:space="preserve">single </w:t>
       </w:r>
-      <w:r>
-        <w:t xml:space="preserve">Postgresql </w:t>
+      <w:proofErr w:type="spellStart"/>
+      <w:r>
+        <w:t>Postgresql</w:t>
+      </w:r>
+      <w:proofErr w:type="spellEnd"/>
+      <w:r>
+        <w:t xml:space="preserve"> </w:t>
       </w:r>
       <w:r>
         <w:t>table</w:t>
@@ -592,7 +679,14 @@
           <w:rFonts w:ascii="Courier New" w:hAnsi="Courier New" w:cs="Courier New"/>
         </w:rPr>
         <w:tab/>
-        <w:t>when html_default_</w:t>
+        <w:t xml:space="preserve">when </w:t>
+      </w:r>
+      <w:proofErr w:type="spellStart"/>
+      <w:r>
+        <w:rPr>
+          <w:rFonts w:ascii="Courier New" w:hAnsi="Courier New" w:cs="Courier New"/>
+        </w:rPr>
+        <w:t>html_default_</w:t>
       </w:r>
       <w:r>
         <w:rPr>
@@ -600,6 +694,7 @@
         </w:rPr>
         <w:t>charset</w:t>
       </w:r>
+      <w:proofErr w:type="spellEnd"/>
       <w:r>
         <w:rPr>
           <w:rFonts w:ascii="Courier New" w:hAnsi="Courier New" w:cs="Courier New"/>
@@ -626,7 +721,14 @@
           <w:rFonts w:ascii="Courier New" w:hAnsi="Courier New" w:cs="Courier New"/>
         </w:rPr>
         <w:tab/>
-        <w:t>then html_default_</w:t>
+        <w:t xml:space="preserve">then </w:t>
+      </w:r>
+      <w:proofErr w:type="spellStart"/>
+      <w:r>
+        <w:rPr>
+          <w:rFonts w:ascii="Courier New" w:hAnsi="Courier New" w:cs="Courier New"/>
+        </w:rPr>
+        <w:t>html_default_</w:t>
       </w:r>
       <w:r>
         <w:rPr>
@@ -634,6 +736,7 @@
         </w:rPr>
         <w:t>charset</w:t>
       </w:r>
+      <w:proofErr w:type="spellEnd"/>
     </w:p>
     <w:p>
       <w:pPr>
@@ -654,7 +757,14 @@
           <w:rFonts w:ascii="Courier New" w:hAnsi="Courier New" w:cs="Courier New"/>
         </w:rPr>
         <w:tab/>
-        <w:t>when universal_</w:t>
+        <w:t xml:space="preserve">when </w:t>
+      </w:r>
+      <w:proofErr w:type="spellStart"/>
+      <w:r>
+        <w:rPr>
+          <w:rFonts w:ascii="Courier New" w:hAnsi="Courier New" w:cs="Courier New"/>
+        </w:rPr>
+        <w:t>universal_</w:t>
       </w:r>
       <w:r>
         <w:rPr>
@@ -662,6 +772,7 @@
         </w:rPr>
         <w:t>charset</w:t>
       </w:r>
+      <w:proofErr w:type="spellEnd"/>
       <w:r>
         <w:rPr>
           <w:rFonts w:ascii="Courier New" w:hAnsi="Courier New" w:cs="Courier New"/>
@@ -688,7 +799,14 @@
           <w:rFonts w:ascii="Courier New" w:hAnsi="Courier New" w:cs="Courier New"/>
         </w:rPr>
         <w:tab/>
-        <w:t>then universal_</w:t>
+        <w:t xml:space="preserve">then </w:t>
+      </w:r>
+      <w:proofErr w:type="spellStart"/>
+      <w:r>
+        <w:rPr>
+          <w:rFonts w:ascii="Courier New" w:hAnsi="Courier New" w:cs="Courier New"/>
+        </w:rPr>
+        <w:t>universal_</w:t>
       </w:r>
       <w:r>
         <w:rPr>
@@ -696,6 +814,7 @@
         </w:rPr>
         <w:t>charset</w:t>
       </w:r>
+      <w:proofErr w:type="spellEnd"/>
     </w:p>
     <w:p>
       <w:pPr>
@@ -716,7 +835,14 @@
           <w:rFonts w:ascii="Courier New" w:hAnsi="Courier New" w:cs="Courier New"/>
         </w:rPr>
         <w:tab/>
-        <w:t>when icu_</w:t>
+        <w:t xml:space="preserve">when </w:t>
+      </w:r>
+      <w:proofErr w:type="spellStart"/>
+      <w:r>
+        <w:rPr>
+          <w:rFonts w:ascii="Courier New" w:hAnsi="Courier New" w:cs="Courier New"/>
+        </w:rPr>
+        <w:t>icu_</w:t>
       </w:r>
       <w:r>
         <w:rPr>
@@ -724,6 +850,7 @@
         </w:rPr>
         <w:t>charset</w:t>
       </w:r>
+      <w:proofErr w:type="spellEnd"/>
       <w:r>
         <w:rPr>
           <w:rFonts w:ascii="Courier New" w:hAnsi="Courier New" w:cs="Courier New"/>
@@ -750,7 +877,14 @@
           <w:rFonts w:ascii="Courier New" w:hAnsi="Courier New" w:cs="Courier New"/>
         </w:rPr>
         <w:tab/>
-        <w:t>then icu_</w:t>
+        <w:t xml:space="preserve">then </w:t>
+      </w:r>
+      <w:proofErr w:type="spellStart"/>
+      <w:r>
+        <w:rPr>
+          <w:rFonts w:ascii="Courier New" w:hAnsi="Courier New" w:cs="Courier New"/>
+        </w:rPr>
+        <w:t>icu_</w:t>
       </w:r>
       <w:r>
         <w:rPr>
@@ -758,6 +892,7 @@
         </w:rPr>
         <w:t>charset</w:t>
       </w:r>
+      <w:proofErr w:type="spellEnd"/>
     </w:p>
     <w:p>
       <w:pPr>
@@ -826,26 +961,130 @@
           <w:rFonts w:ascii="Courier New" w:hAnsi="Courier New" w:cs="Courier New"/>
         </w:rPr>
       </w:pPr>
+      <w:proofErr w:type="gramStart"/>
       <w:r>
         <w:rPr>
           <w:rFonts w:ascii="Courier New" w:hAnsi="Courier New" w:cs="Courier New"/>
         </w:rPr>
-        <w:t>sum(greatest(icu_num_common, universal_num_common, html_default_num_common, html_standard_num_common))</w:t>
-      </w:r>
-    </w:p>
-    <w:p/>
+        <w:t>sum(</w:t>
+      </w:r>
+      <w:proofErr w:type="gramEnd"/>
+      <w:r>
+        <w:rPr>
+          <w:rFonts w:ascii="Courier New" w:hAnsi="Courier New" w:cs="Courier New"/>
+        </w:rPr>
+        <w:t>greatest(</w:t>
+      </w:r>
+      <w:proofErr w:type="spellStart"/>
+      <w:r>
+        <w:rPr>
+          <w:rFonts w:ascii="Courier New" w:hAnsi="Courier New" w:cs="Courier New"/>
+        </w:rPr>
+        <w:t>icu_num_common</w:t>
+      </w:r>
+      <w:proofErr w:type="spellEnd"/>
+      <w:r>
+        <w:rPr>
+          <w:rFonts w:ascii="Courier New" w:hAnsi="Courier New" w:cs="Courier New"/>
+        </w:rPr>
+        <w:t xml:space="preserve">, </w:t>
+      </w:r>
+      <w:proofErr w:type="spellStart"/>
+      <w:r>
+        <w:rPr>
+          <w:rFonts w:ascii="Courier New" w:hAnsi="Courier New" w:cs="Courier New"/>
+        </w:rPr>
+        <w:t>universal_num_common</w:t>
+      </w:r>
+      <w:proofErr w:type="spellEnd"/>
+      <w:r>
+        <w:rPr>
+          <w:rFonts w:ascii="Courier New" w:hAnsi="Courier New" w:cs="Courier New"/>
+        </w:rPr>
+        <w:t xml:space="preserve">, </w:t>
+      </w:r>
+      <w:proofErr w:type="spellStart"/>
+      <w:r>
+        <w:rPr>
+          <w:rFonts w:ascii="Courier New" w:hAnsi="Courier New" w:cs="Courier New"/>
+        </w:rPr>
+        <w:t>html_default_num_common</w:t>
+      </w:r>
+      <w:proofErr w:type="spellEnd"/>
+      <w:r>
+        <w:rPr>
+          <w:rFonts w:ascii="Courier New" w:hAnsi="Courier New" w:cs="Courier New"/>
+        </w:rPr>
+        <w:t xml:space="preserve">, </w:t>
+      </w:r>
+      <w:proofErr w:type="spellStart"/>
+      <w:r>
+        <w:rPr>
+          <w:rFonts w:ascii="Courier New" w:hAnsi="Courier New" w:cs="Courier New"/>
+        </w:rPr>
+        <w:t>html_standard_num_common</w:t>
+      </w:r>
+      <w:proofErr w:type="spellEnd"/>
+      <w:r>
+        <w:rPr>
+          <w:rFonts w:ascii="Courier New" w:hAnsi="Courier New" w:cs="Courier New"/>
+        </w:rPr>
+        <w:t>))</w:t>
+      </w:r>
+    </w:p>
+    <w:p>
+      <w:pPr>
+        <w:pStyle w:val="CommentText"/>
+        <w:rPr>
+          <w:rFonts w:ascii="Courier New" w:hAnsi="Courier New" w:cs="Courier New"/>
+          <w:sz w:val="22"/>
+          <w:szCs w:val="22"/>
+        </w:rPr>
+      </w:pPr>
+      <w:r>
+        <w:rPr>
+          <w:sz w:val="22"/>
+          <w:szCs w:val="22"/>
+        </w:rPr>
+        <w:lastRenderedPageBreak/>
+        <w:t>In the following analysis we rely on the raw number of “common tokens” as a potential sign of improved or degraded performance.  For the tika-eval module, we created word lists of the top 30,000 most common words for each of 118 languages in the Leipzig corpus.  Across a corpus of natural language documents, we’ve found that this can be a reasonable indicator of improved performance.  There are some exceptions, but this is a reasonable approximation/indicator of text fidelity.</w:t>
+      </w:r>
+    </w:p>
     <w:p>
       <w:pPr>
         <w:pStyle w:val="Heading2"/>
       </w:pPr>
       <w:r>
-        <w:lastRenderedPageBreak/>
         <w:t>Data</w:t>
       </w:r>
     </w:p>
     <w:p>
       <w:r>
-        <w:t>The Apache Tika team focused on 1.5 million text-based files in their large scale regression corpus.  The majority of the files are plain text, html or xhtml, as shown in Table 1.</w:t>
+        <w:t xml:space="preserve">The Apache Tika team focused on 1.5 million text-based files in their </w:t>
+      </w:r>
+      <w:proofErr w:type="gramStart"/>
+      <w:r>
+        <w:t>large scale</w:t>
+      </w:r>
+      <w:proofErr w:type="gramEnd"/>
+      <w:r>
+        <w:t xml:space="preserve"> regression corpus.  </w:t>
+      </w:r>
+      <w:proofErr w:type="gramStart"/>
+      <w:r>
+        <w:t>The majority of</w:t>
+      </w:r>
+      <w:proofErr w:type="gramEnd"/>
+      <w:r>
+        <w:t xml:space="preserve"> the files are plain text, html or </w:t>
+      </w:r>
+      <w:proofErr w:type="spellStart"/>
+      <w:r>
+        <w:t>xhtml</w:t>
+      </w:r>
+      <w:proofErr w:type="spellEnd"/>
+      <w:r>
+        <w:t>, as shown in Table 1.</w:t>
       </w:r>
     </w:p>
     <w:tbl>
@@ -1054,8 +1293,17 @@
                 <w:rFonts w:ascii="Calibri" w:eastAsia="Times New Roman" w:hAnsi="Calibri" w:cs="Calibri"/>
                 <w:color w:val="000000"/>
               </w:rPr>
-              <w:t>application/xhtml+xml</w:t>
-            </w:r>
+              <w:t>application/</w:t>
+            </w:r>
+            <w:proofErr w:type="spellStart"/>
+            <w:r>
+              <w:rPr>
+                <w:rFonts w:ascii="Calibri" w:eastAsia="Times New Roman" w:hAnsi="Calibri" w:cs="Calibri"/>
+                <w:color w:val="000000"/>
+              </w:rPr>
+              <w:t>xhtml+xml</w:t>
+            </w:r>
+            <w:proofErr w:type="spellEnd"/>
           </w:p>
         </w:tc>
         <w:tc>
@@ -1216,8 +1464,17 @@
                 <w:rFonts w:ascii="Calibri" w:eastAsia="Times New Roman" w:hAnsi="Calibri" w:cs="Calibri"/>
                 <w:color w:val="000000"/>
               </w:rPr>
-              <w:t>text/x-vcard</w:t>
-            </w:r>
+              <w:t>text/x-</w:t>
+            </w:r>
+            <w:proofErr w:type="spellStart"/>
+            <w:r>
+              <w:rPr>
+                <w:rFonts w:ascii="Calibri" w:eastAsia="Times New Roman" w:hAnsi="Calibri" w:cs="Calibri"/>
+                <w:color w:val="000000"/>
+              </w:rPr>
+              <w:t>vcard</w:t>
+            </w:r>
+            <w:proofErr w:type="spellEnd"/>
           </w:p>
         </w:tc>
         <w:tc>
@@ -1270,7 +1527,23 @@
                 <w:rFonts w:ascii="Calibri" w:eastAsia="Times New Roman" w:hAnsi="Calibri" w:cs="Calibri"/>
                 <w:color w:val="000000"/>
               </w:rPr>
-              <w:t>application/x-bibtex-text-file</w:t>
+              <w:t>application/x-</w:t>
+            </w:r>
+            <w:proofErr w:type="spellStart"/>
+            <w:r>
+              <w:rPr>
+                <w:rFonts w:ascii="Calibri" w:eastAsia="Times New Roman" w:hAnsi="Calibri" w:cs="Calibri"/>
+                <w:color w:val="000000"/>
+              </w:rPr>
+              <w:t>bibtex</w:t>
+            </w:r>
+            <w:proofErr w:type="spellEnd"/>
+            <w:r>
+              <w:rPr>
+                <w:rFonts w:ascii="Calibri" w:eastAsia="Times New Roman" w:hAnsi="Calibri" w:cs="Calibri"/>
+                <w:color w:val="000000"/>
+              </w:rPr>
+              <w:t>-text-file</w:t>
             </w:r>
           </w:p>
         </w:tc>
@@ -1324,8 +1597,17 @@
                 <w:rFonts w:ascii="Calibri" w:eastAsia="Times New Roman" w:hAnsi="Calibri" w:cs="Calibri"/>
                 <w:color w:val="000000"/>
               </w:rPr>
-              <w:t>text/tsv</w:t>
-            </w:r>
+              <w:t>text/</w:t>
+            </w:r>
+            <w:proofErr w:type="spellStart"/>
+            <w:r>
+              <w:rPr>
+                <w:rFonts w:ascii="Calibri" w:eastAsia="Times New Roman" w:hAnsi="Calibri" w:cs="Calibri"/>
+                <w:color w:val="000000"/>
+              </w:rPr>
+              <w:t>tsv</w:t>
+            </w:r>
+            <w:proofErr w:type="spellEnd"/>
           </w:p>
         </w:tc>
         <w:tc>
@@ -1378,8 +1660,17 @@
                 <w:rFonts w:ascii="Calibri" w:eastAsia="Times New Roman" w:hAnsi="Calibri" w:cs="Calibri"/>
                 <w:color w:val="000000"/>
               </w:rPr>
-              <w:t>text/x-matlab</w:t>
-            </w:r>
+              <w:t>text/x-</w:t>
+            </w:r>
+            <w:proofErr w:type="spellStart"/>
+            <w:r>
+              <w:rPr>
+                <w:rFonts w:ascii="Calibri" w:eastAsia="Times New Roman" w:hAnsi="Calibri" w:cs="Calibri"/>
+                <w:color w:val="000000"/>
+              </w:rPr>
+              <w:t>matlab</w:t>
+            </w:r>
+            <w:proofErr w:type="spellEnd"/>
           </w:p>
         </w:tc>
         <w:tc>
@@ -1470,24 +1761,14 @@
       <w:r>
         <w:t xml:space="preserve">Table </w:t>
       </w:r>
-      <w:r>
-        <w:fldChar w:fldCharType="begin"/>
-      </w:r>
-      <w:r>
-        <w:instrText xml:space="preserve"> SEQ Table \* ARABIC </w:instrText>
-      </w:r>
-      <w:r>
-        <w:fldChar w:fldCharType="separate"/>
-      </w:r>
-      <w:r>
-        <w:rPr>
-          <w:noProof/>
-        </w:rPr>
-        <w:t>1</w:t>
-      </w:r>
-      <w:r>
-        <w:fldChar w:fldCharType="end"/>
-      </w:r>
+      <w:fldSimple w:instr=" SEQ Table \* ARABIC ">
+        <w:r>
+          <w:rPr>
+            <w:noProof/>
+          </w:rPr>
+          <w:t>1</w:t>
+        </w:r>
+      </w:fldSimple>
       <w:r>
         <w:t>: Top 10 Mime Types</w:t>
       </w:r>
@@ -1535,7 +1816,23 @@
         <w:spacing w:after="0" w:line="240" w:lineRule="auto"/>
       </w:pPr>
       <w:r>
-        <w:t>For this section, we included documents if either the StandardHTML detector or the DefaultHTML detector was able to detect the charset.</w:t>
+        <w:t xml:space="preserve">For this section, we included documents if either the </w:t>
+      </w:r>
+      <w:proofErr w:type="spellStart"/>
+      <w:r>
+        <w:t>StandardHTML</w:t>
+      </w:r>
+      <w:proofErr w:type="spellEnd"/>
+      <w:r>
+        <w:t xml:space="preserve"> detector or the </w:t>
+      </w:r>
+      <w:proofErr w:type="spellStart"/>
+      <w:r>
+        <w:t>DefaultHTML</w:t>
+      </w:r>
+      <w:proofErr w:type="spellEnd"/>
+      <w:r>
+        <w:t xml:space="preserve"> detector was able to detect the charset.</w:t>
       </w:r>
     </w:p>
     <w:p>
@@ -1560,13 +1857,41 @@
         <w:t>d</w:t>
       </w:r>
       <w:r>
-        <w:t xml:space="preserve"> the StandardHTML detector for the DefaultHTML detector, there</w:t>
+        <w:t xml:space="preserve"> the </w:t>
+      </w:r>
+      <w:proofErr w:type="spellStart"/>
+      <w:r>
+        <w:t>StandardHTML</w:t>
+      </w:r>
+      <w:proofErr w:type="spellEnd"/>
+      <w:r>
+        <w:t xml:space="preserve"> detector for the </w:t>
+      </w:r>
+      <w:proofErr w:type="spellStart"/>
+      <w:r>
+        <w:t>DefaultHTML</w:t>
+      </w:r>
+      <w:proofErr w:type="spellEnd"/>
+      <w:r>
+        <w:t xml:space="preserve"> detector, there</w:t>
       </w:r>
       <w:r>
         <w:t xml:space="preserve"> was</w:t>
       </w:r>
       <w:r>
-        <w:t xml:space="preserve"> a modest increase in performance.  If the “maximum” algorithm is applied (run each detector and select the one that yields the most common tokens), there is an increase in common tokens of 1.4%.</w:t>
+        <w:t xml:space="preserve"> a modest increase in performance.  If the “maximum” algorithm is applied (run each detector and select the one that yields the most common tokens), there is an increase in common tokens of 1.</w:t>
+      </w:r>
+      <w:r>
+        <w:t>5</w:t>
+      </w:r>
+      <w:r>
+        <w:t>%</w:t>
+      </w:r>
+      <w:r>
+        <w:t xml:space="preserve"> over the default cascading methodology</w:t>
+      </w:r>
+      <w:r>
+        <w:t>.</w:t>
       </w:r>
     </w:p>
     <w:p>
@@ -1595,6 +1920,7 @@
           </w:tcPr>
           <w:p>
             <w:pPr>
+              <w:keepNext/>
               <w:jc w:val="center"/>
               <w:rPr>
                 <w:b/>
@@ -1606,6 +1932,7 @@
                 <w:b/>
                 <w:bCs/>
               </w:rPr>
+              <w:lastRenderedPageBreak/>
               <w:t>Encoding Detector</w:t>
             </w:r>
           </w:p>
@@ -1616,6 +1943,7 @@
           </w:tcPr>
           <w:p>
             <w:pPr>
+              <w:keepNext/>
               <w:jc w:val="center"/>
               <w:rPr>
                 <w:b/>
@@ -1639,6 +1967,7 @@
           </w:tcPr>
           <w:p>
             <w:pPr>
+              <w:keepNext/>
               <w:jc w:val="center"/>
             </w:pPr>
             <w:r>
@@ -1652,6 +1981,7 @@
           </w:tcPr>
           <w:p>
             <w:pPr>
+              <w:keepNext/>
               <w:jc w:val="center"/>
             </w:pPr>
             <w:r>
@@ -1667,6 +1997,7 @@
           </w:tcPr>
           <w:p>
             <w:pPr>
+              <w:keepNext/>
               <w:jc w:val="center"/>
             </w:pPr>
             <w:r>
@@ -1680,6 +2011,7 @@
           </w:tcPr>
           <w:p>
             <w:pPr>
+              <w:keepNext/>
               <w:jc w:val="center"/>
             </w:pPr>
             <w:commentRangeStart w:id="0"/>
@@ -1703,6 +2035,7 @@
           </w:tcPr>
           <w:p>
             <w:pPr>
+              <w:keepNext/>
               <w:jc w:val="center"/>
             </w:pPr>
             <w:r>
@@ -1716,6 +2049,7 @@
           </w:tcPr>
           <w:p>
             <w:pPr>
+              <w:keepNext/>
               <w:jc w:val="center"/>
             </w:pPr>
             <w:r>
@@ -1731,6 +2065,7 @@
           </w:tcPr>
           <w:p>
             <w:pPr>
+              <w:keepNext/>
               <w:jc w:val="center"/>
             </w:pPr>
             <w:r>
@@ -1744,6 +2079,7 @@
           </w:tcPr>
           <w:p>
             <w:pPr>
+              <w:keepNext/>
               <w:jc w:val="center"/>
             </w:pPr>
             <w:r>
@@ -1759,6 +2095,7 @@
           </w:tcPr>
           <w:p>
             <w:pPr>
+              <w:keepNext/>
               <w:jc w:val="center"/>
             </w:pPr>
             <w:r>
@@ -1772,6 +2109,7 @@
           </w:tcPr>
           <w:p>
             <w:pPr>
+              <w:keepNext/>
               <w:jc w:val="center"/>
             </w:pPr>
             <w:commentRangeStart w:id="1"/>
@@ -1795,6 +2133,7 @@
           </w:tcPr>
           <w:p>
             <w:pPr>
+              <w:keepNext/>
               <w:jc w:val="center"/>
             </w:pPr>
             <w:r>
@@ -1808,6 +2147,7 @@
           </w:tcPr>
           <w:p>
             <w:pPr>
+              <w:keepNext/>
               <w:jc w:val="center"/>
             </w:pPr>
             <w:r>
@@ -1823,6 +2163,7 @@
           </w:tcPr>
           <w:p>
             <w:pPr>
+              <w:keepNext/>
               <w:jc w:val="center"/>
             </w:pPr>
             <w:r>
@@ -1836,6 +2177,7 @@
           </w:tcPr>
           <w:p>
             <w:pPr>
+              <w:keepNext/>
               <w:jc w:val="center"/>
             </w:pPr>
             <w:r>
@@ -1851,6 +2193,7 @@
           </w:tcPr>
           <w:p>
             <w:pPr>
+              <w:keepNext/>
               <w:jc w:val="center"/>
             </w:pPr>
             <w:r>
@@ -1890,24 +2233,14 @@
       <w:r>
         <w:t xml:space="preserve">Table </w:t>
       </w:r>
-      <w:r>
-        <w:fldChar w:fldCharType="begin"/>
-      </w:r>
-      <w:r>
-        <w:instrText xml:space="preserve"> SEQ Table \* ARABIC </w:instrText>
-      </w:r>
-      <w:r>
-        <w:fldChar w:fldCharType="separate"/>
-      </w:r>
-      <w:r>
-        <w:rPr>
-          <w:noProof/>
-        </w:rPr>
-        <w:t>2</w:t>
-      </w:r>
-      <w:r>
-        <w:fldChar w:fldCharType="end"/>
-      </w:r>
+      <w:fldSimple w:instr=" SEQ Table \* ARABIC ">
+        <w:r>
+          <w:rPr>
+            <w:noProof/>
+          </w:rPr>
+          <w:t>2</w:t>
+        </w:r>
+      </w:fldSimple>
       <w:r>
         <w:t>: Number of Common Tokens by Detector</w:t>
       </w:r>
@@ -1917,7 +2250,6 @@
         <w:spacing w:after="0" w:line="240" w:lineRule="auto"/>
       </w:pPr>
       <w:r>
-        <w:lastRenderedPageBreak/>
         <w:t>For the corpus, globally, we do not see significant improvements available with the above algorithms.  In the next two sections, we report on two finer grained analyses:</w:t>
       </w:r>
     </w:p>
@@ -1936,7 +2268,23 @@
         <w:spacing w:after="0" w:line="240" w:lineRule="auto"/>
       </w:pPr>
       <w:r>
-        <w:t>Error analysis of the HTMLStandard detector vs. HTMLDefault detector</w:t>
+        <w:t xml:space="preserve">Error analysis of the </w:t>
+      </w:r>
+      <w:proofErr w:type="spellStart"/>
+      <w:r>
+        <w:t>HTMLStandard</w:t>
+      </w:r>
+      <w:proofErr w:type="spellEnd"/>
+      <w:r>
+        <w:t xml:space="preserve"> detector vs. </w:t>
+      </w:r>
+      <w:proofErr w:type="spellStart"/>
+      <w:r>
+        <w:t>HTMLDefault</w:t>
+      </w:r>
+      <w:proofErr w:type="spellEnd"/>
+      <w:r>
+        <w:t xml:space="preserve"> detector</w:t>
       </w:r>
     </w:p>
     <w:p>
@@ -1949,7 +2297,15 @@
         <w:spacing w:after="0" w:line="240" w:lineRule="auto"/>
       </w:pPr>
       <w:r>
-        <w:t>Error analysis of the Universal detector vs. the HTMLDefault detectors</w:t>
+        <w:t xml:space="preserve">Error analysis of the Universal detector vs. the </w:t>
+      </w:r>
+      <w:proofErr w:type="spellStart"/>
+      <w:r>
+        <w:t>HTMLDefault</w:t>
+      </w:r>
+      <w:proofErr w:type="spellEnd"/>
+      <w:r>
+        <w:t xml:space="preserve"> detectors</w:t>
       </w:r>
     </w:p>
     <w:p>
@@ -1965,13 +2321,51 @@
         <w:t>The first analysis reveals</w:t>
       </w:r>
       <w:r>
-        <w:t xml:space="preserve"> three </w:t>
-      </w:r>
-      <w:r>
-        <w:t xml:space="preserve">easy area for improvement in the HTMLStandard detector that will make its performance slightly better than the HTMLDefault detector.  The second analysis </w:t>
-      </w:r>
-      <w:r>
-        <w:t>identifies two other areas for improvement and highlights some of the challenges in misleading charset headers.</w:t>
+        <w:t xml:space="preserve"> </w:t>
+      </w:r>
+      <w:r>
+        <w:t xml:space="preserve">two </w:t>
+      </w:r>
+      <w:r>
+        <w:t xml:space="preserve">easy area for improvement in the </w:t>
+      </w:r>
+      <w:proofErr w:type="spellStart"/>
+      <w:r>
+        <w:t>HTMLStandard</w:t>
+      </w:r>
+      <w:proofErr w:type="spellEnd"/>
+      <w:r>
+        <w:t xml:space="preserve"> detector that will make its performance slightly better than the </w:t>
+      </w:r>
+      <w:proofErr w:type="spellStart"/>
+      <w:r>
+        <w:t>HTMLDefault</w:t>
+      </w:r>
+      <w:proofErr w:type="spellEnd"/>
+      <w:r>
+        <w:t xml:space="preserve"> detector</w:t>
+      </w:r>
+      <w:r>
+        <w:t xml:space="preserve">; and the first analysis also reveals that there are some cases where, puzzlingly, the stricter detector is able to extract a charset that </w:t>
+      </w:r>
+      <w:proofErr w:type="spellStart"/>
+      <w:r>
+        <w:t>HTMLDefault</w:t>
+      </w:r>
+      <w:proofErr w:type="spellEnd"/>
+      <w:r>
+        <w:t xml:space="preserve"> is not able to extract. </w:t>
+      </w:r>
+      <w:r>
+        <w:t xml:space="preserve">  The second analysis </w:t>
+      </w:r>
+      <w:r>
+        <w:t>identifies tw</w:t>
+      </w:r>
+      <w:bookmarkStart w:id="3" w:name="_GoBack"/>
+      <w:bookmarkEnd w:id="3"/>
+      <w:r>
+        <w:t>o other areas for improvement and highlights some of the challenges in misleading charset headers.</w:t>
       </w:r>
     </w:p>
     <w:p>
@@ -1992,7 +2386,39 @@
           <w:b/>
           <w:bCs/>
         </w:rPr>
-        <w:t>Error Analysis on HTMLStandard Detector vs the HTMLDefault Detector</w:t>
+        <w:t xml:space="preserve">Error Analysis on </w:t>
+      </w:r>
+      <w:proofErr w:type="spellStart"/>
+      <w:r>
+        <w:rPr>
+          <w:b/>
+          <w:bCs/>
+        </w:rPr>
+        <w:t>HTMLStandard</w:t>
+      </w:r>
+      <w:proofErr w:type="spellEnd"/>
+      <w:r>
+        <w:rPr>
+          <w:b/>
+          <w:bCs/>
+        </w:rPr>
+        <w:t xml:space="preserve"> Detector vs the </w:t>
+      </w:r>
+      <w:proofErr w:type="spellStart"/>
+      <w:r>
+        <w:rPr>
+          <w:b/>
+          <w:bCs/>
+        </w:rPr>
+        <w:t>HTMLDefault</w:t>
+      </w:r>
+      <w:proofErr w:type="spellEnd"/>
+      <w:r>
+        <w:rPr>
+          <w:b/>
+          <w:bCs/>
+        </w:rPr>
+        <w:t xml:space="preserve"> Detector</w:t>
       </w:r>
     </w:p>
     <w:p>
@@ -2000,7 +2426,47 @@
         <w:spacing w:after="0" w:line="240" w:lineRule="auto"/>
       </w:pPr>
       <w:r>
-        <w:t>As a standards based detector, the HTMLStandard detector is stricter than the HTMLDefault detector.  The following table presents the most common cases where the HTMLDefault detector was able to extract an encoding, but the HTMLStandard detector was not.</w:t>
+        <w:t xml:space="preserve">As a </w:t>
+      </w:r>
+      <w:proofErr w:type="gramStart"/>
+      <w:r>
+        <w:t>standards based</w:t>
+      </w:r>
+      <w:proofErr w:type="gramEnd"/>
+      <w:r>
+        <w:t xml:space="preserve"> detector, the </w:t>
+      </w:r>
+      <w:proofErr w:type="spellStart"/>
+      <w:r>
+        <w:t>HTMLStandard</w:t>
+      </w:r>
+      <w:proofErr w:type="spellEnd"/>
+      <w:r>
+        <w:t xml:space="preserve"> detector is stricter than the </w:t>
+      </w:r>
+      <w:proofErr w:type="spellStart"/>
+      <w:r>
+        <w:t>HTMLDefault</w:t>
+      </w:r>
+      <w:proofErr w:type="spellEnd"/>
+      <w:r>
+        <w:t xml:space="preserve"> detector.  The following table presents the most common cases where the </w:t>
+      </w:r>
+      <w:proofErr w:type="spellStart"/>
+      <w:r>
+        <w:t>HTMLDefault</w:t>
+      </w:r>
+      <w:proofErr w:type="spellEnd"/>
+      <w:r>
+        <w:t xml:space="preserve"> detector was able to extract an encoding, but the </w:t>
+      </w:r>
+      <w:proofErr w:type="spellStart"/>
+      <w:r>
+        <w:t>HTMLStandard</w:t>
+      </w:r>
+      <w:proofErr w:type="spellEnd"/>
+      <w:r>
+        <w:t xml:space="preserve"> detector was not.</w:t>
       </w:r>
     </w:p>
     <w:p>
@@ -2048,6 +2514,7 @@
                 <w:color w:val="000000"/>
               </w:rPr>
             </w:pPr>
+            <w:proofErr w:type="spellStart"/>
             <w:r>
               <w:rPr>
                 <w:rFonts w:ascii="Calibri" w:eastAsia="Times New Roman" w:hAnsi="Calibri" w:cs="Calibri"/>
@@ -2057,6 +2524,7 @@
               </w:rPr>
               <w:t>HTMLDefault</w:t>
             </w:r>
+            <w:proofErr w:type="spellEnd"/>
           </w:p>
         </w:tc>
         <w:tc>
@@ -2076,6 +2544,7 @@
                 <w:color w:val="000000"/>
               </w:rPr>
             </w:pPr>
+            <w:proofErr w:type="spellStart"/>
             <w:r>
               <w:rPr>
                 <w:rFonts w:ascii="Calibri" w:eastAsia="Times New Roman" w:hAnsi="Calibri" w:cs="Calibri"/>
@@ -2085,6 +2554,7 @@
               </w:rPr>
               <w:t>HTMLStandard</w:t>
             </w:r>
+            <w:proofErr w:type="spellEnd"/>
           </w:p>
         </w:tc>
         <w:tc>
@@ -2104,6 +2574,7 @@
                 <w:color w:val="000000"/>
               </w:rPr>
             </w:pPr>
+            <w:proofErr w:type="spellStart"/>
             <w:r>
               <w:rPr>
                 <w:rFonts w:ascii="Calibri" w:eastAsia="Times New Roman" w:hAnsi="Calibri" w:cs="Calibri"/>
@@ -2111,36 +2582,48 @@
                 <w:bCs/>
                 <w:color w:val="000000"/>
               </w:rPr>
-              <w:t>HTMLDefault Sum Common Tokens</w:t>
-            </w:r>
-          </w:p>
-        </w:tc>
-        <w:tc>
-          <w:tcPr>
-            <w:tcW w:w="2340" w:type="dxa"/>
-            <w:noWrap/>
-            <w:hideMark/>
-          </w:tcPr>
-          <w:p>
-            <w:pPr>
-              <w:keepNext/>
-              <w:jc w:val="center"/>
+              <w:t>HTMLDefault</w:t>
+            </w:r>
+            <w:proofErr w:type="spellEnd"/>
+            <w:r>
               <w:rPr>
                 <w:rFonts w:ascii="Calibri" w:eastAsia="Times New Roman" w:hAnsi="Calibri" w:cs="Calibri"/>
                 <w:b/>
                 <w:bCs/>
                 <w:color w:val="000000"/>
               </w:rPr>
-            </w:pPr>
-            <w:r>
+              <w:t xml:space="preserve"> Sum Common Tokens</w:t>
+            </w:r>
+          </w:p>
+        </w:tc>
+        <w:tc>
+          <w:tcPr>
+            <w:tcW w:w="2340" w:type="dxa"/>
+            <w:noWrap/>
+            <w:hideMark/>
+          </w:tcPr>
+          <w:p>
+            <w:pPr>
+              <w:keepNext/>
+              <w:jc w:val="center"/>
               <w:rPr>
                 <w:rFonts w:ascii="Calibri" w:eastAsia="Times New Roman" w:hAnsi="Calibri" w:cs="Calibri"/>
                 <w:b/>
                 <w:bCs/>
                 <w:color w:val="000000"/>
               </w:rPr>
+            </w:pPr>
+            <w:proofErr w:type="spellStart"/>
+            <w:r>
+              <w:rPr>
+                <w:rFonts w:ascii="Calibri" w:eastAsia="Times New Roman" w:hAnsi="Calibri" w:cs="Calibri"/>
+                <w:b/>
+                <w:bCs/>
+                <w:color w:val="000000"/>
+              </w:rPr>
               <w:t>HTMLStandard</w:t>
             </w:r>
+            <w:proofErr w:type="spellEnd"/>
             <w:r>
               <w:rPr>
                 <w:rFonts w:ascii="Calibri" w:eastAsia="Times New Roman" w:hAnsi="Calibri" w:cs="Calibri"/>
@@ -2338,8 +2821,17 @@
                 <w:rFonts w:ascii="Calibri" w:hAnsi="Calibri" w:cs="Calibri"/>
                 <w:color w:val="000000"/>
               </w:rPr>
-              <w:t>x-MacRoman</w:t>
-            </w:r>
+              <w:t>x-</w:t>
+            </w:r>
+            <w:proofErr w:type="spellStart"/>
+            <w:r>
+              <w:rPr>
+                <w:rFonts w:ascii="Calibri" w:hAnsi="Calibri" w:cs="Calibri"/>
+                <w:color w:val="000000"/>
+              </w:rPr>
+              <w:t>MacRoman</w:t>
+            </w:r>
+            <w:proofErr w:type="spellEnd"/>
           </w:p>
         </w:tc>
         <w:tc>
@@ -3119,6 +3611,7 @@
                 <w:color w:val="000000"/>
               </w:rPr>
             </w:pPr>
+            <w:proofErr w:type="spellStart"/>
             <w:r>
               <w:rPr>
                 <w:rFonts w:ascii="Calibri" w:hAnsi="Calibri" w:cs="Calibri"/>
@@ -3126,6 +3619,7 @@
               </w:rPr>
               <w:t>Shift_JIS</w:t>
             </w:r>
+            <w:proofErr w:type="spellEnd"/>
           </w:p>
         </w:tc>
         <w:tc>
@@ -3504,26 +3998,32 @@
       <w:r>
         <w:t xml:space="preserve">Table </w:t>
       </w:r>
-      <w:r>
-        <w:fldChar w:fldCharType="begin"/>
-      </w:r>
-      <w:r>
-        <w:instrText xml:space="preserve"> SEQ Table \* ARABIC </w:instrText>
-      </w:r>
-      <w:r>
-        <w:fldChar w:fldCharType="separate"/>
-      </w:r>
-      <w:r>
-        <w:rPr>
-          <w:noProof/>
-        </w:rPr>
-        <w:t>3</w:t>
-      </w:r>
-      <w:r>
-        <w:fldChar w:fldCharType="end"/>
-      </w:r>
-      <w:r>
-        <w:t xml:space="preserve">: HTMLDefault vs HTMLStandard </w:t>
+      <w:fldSimple w:instr=" SEQ Table \* ARABIC ">
+        <w:r>
+          <w:rPr>
+            <w:noProof/>
+          </w:rPr>
+          <w:t>3</w:t>
+        </w:r>
+      </w:fldSimple>
+      <w:r>
+        <w:t xml:space="preserve">: </w:t>
+      </w:r>
+      <w:proofErr w:type="spellStart"/>
+      <w:r>
+        <w:t>HTMLDefault</w:t>
+      </w:r>
+      <w:proofErr w:type="spellEnd"/>
+      <w:r>
+        <w:t xml:space="preserve"> vs </w:t>
+      </w:r>
+      <w:proofErr w:type="spellStart"/>
+      <w:r>
+        <w:t>HTMLStandard</w:t>
+      </w:r>
+      <w:proofErr w:type="spellEnd"/>
+      <w:r>
+        <w:t xml:space="preserve"> </w:t>
       </w:r>
       <w:r>
         <w:rPr>
@@ -3546,13 +4046,41 @@
         <w:spacing w:after="0" w:line="240" w:lineRule="auto"/>
       </w:pPr>
       <w:r>
-        <w:t xml:space="preserve">The following table shows the cases where the HTMLStandard detector performed better than the HTMLDefault.  </w:t>
+        <w:t xml:space="preserve">The following table shows the cases where the </w:t>
+      </w:r>
+      <w:proofErr w:type="spellStart"/>
+      <w:r>
+        <w:t>HTMLStandard</w:t>
+      </w:r>
+      <w:proofErr w:type="spellEnd"/>
+      <w:r>
+        <w:t xml:space="preserve"> detector performed better than the </w:t>
+      </w:r>
+      <w:proofErr w:type="spellStart"/>
+      <w:r>
+        <w:t>HTMLDefault</w:t>
+      </w:r>
+      <w:proofErr w:type="spellEnd"/>
+      <w:r>
+        <w:t xml:space="preserve">.  </w:t>
       </w:r>
       <w:r>
         <w:t>We</w:t>
       </w:r>
       <w:r>
-        <w:t xml:space="preserve"> opened a public ticket to drill down on the cases where the more lenient extractor (HTMLDefault) is not able to extract a charset, but the stricter one is (</w:t>
+        <w:t xml:space="preserve"> opened a public ticket to drill down on the cases where the more lenient extractor (</w:t>
+      </w:r>
+      <w:proofErr w:type="spellStart"/>
+      <w:r>
+        <w:t>HTMLDefault</w:t>
+      </w:r>
+      <w:proofErr w:type="spellEnd"/>
+      <w:r>
+        <w:t xml:space="preserve">) is not able to extract a charset, but the stricter one is </w:t>
+      </w:r>
+      <w:r>
+        <w:lastRenderedPageBreak/>
+        <w:t>(</w:t>
       </w:r>
       <w:hyperlink r:id="rId10" w:history="1">
         <w:r>
@@ -3569,9 +4097,17 @@
         <w:t>We</w:t>
       </w:r>
       <w:r>
-        <w:t xml:space="preserve"> also opened a ticket to handle “UTF-16” as the HTMLStandard detector </w:t>
-      </w:r>
-      <w:commentRangeStart w:id="3"/>
+        <w:t xml:space="preserve"> also opened a ticket to handle “UTF-16” as the </w:t>
+      </w:r>
+      <w:proofErr w:type="spellStart"/>
+      <w:r>
+        <w:t>HTMLStandard</w:t>
+      </w:r>
+      <w:proofErr w:type="spellEnd"/>
+      <w:r>
+        <w:t xml:space="preserve"> detector </w:t>
+      </w:r>
+      <w:commentRangeStart w:id="4"/>
       <w:r>
         <w:t>does (</w:t>
       </w:r>
@@ -3586,12 +4122,12 @@
       <w:r>
         <w:t>).</w:t>
       </w:r>
-      <w:commentRangeEnd w:id="3"/>
+      <w:commentRangeEnd w:id="4"/>
       <w:r>
         <w:rPr>
           <w:rStyle w:val="CommentReference"/>
         </w:rPr>
-        <w:commentReference w:id="3"/>
+        <w:commentReference w:id="4"/>
       </w:r>
     </w:p>
     <w:p>
@@ -3639,6 +4175,7 @@
                 <w:color w:val="000000"/>
               </w:rPr>
             </w:pPr>
+            <w:proofErr w:type="spellStart"/>
             <w:r>
               <w:rPr>
                 <w:rFonts w:ascii="Calibri" w:eastAsia="Times New Roman" w:hAnsi="Calibri" w:cs="Calibri"/>
@@ -3646,9 +4183,9 @@
                 <w:bCs/>
                 <w:color w:val="000000"/>
               </w:rPr>
-              <w:lastRenderedPageBreak/>
               <w:t>HTMLDefault</w:t>
             </w:r>
+            <w:proofErr w:type="spellEnd"/>
           </w:p>
         </w:tc>
         <w:tc>
@@ -3668,6 +4205,7 @@
                 <w:color w:val="000000"/>
               </w:rPr>
             </w:pPr>
+            <w:proofErr w:type="spellStart"/>
             <w:r>
               <w:rPr>
                 <w:rFonts w:ascii="Calibri" w:eastAsia="Times New Roman" w:hAnsi="Calibri" w:cs="Calibri"/>
@@ -3677,6 +4215,7 @@
               </w:rPr>
               <w:t>HTMLStandard</w:t>
             </w:r>
+            <w:proofErr w:type="spellEnd"/>
           </w:p>
         </w:tc>
         <w:tc>
@@ -3696,6 +4235,7 @@
                 <w:color w:val="000000"/>
               </w:rPr>
             </w:pPr>
+            <w:proofErr w:type="spellStart"/>
             <w:r>
               <w:rPr>
                 <w:rFonts w:ascii="Calibri" w:eastAsia="Times New Roman" w:hAnsi="Calibri" w:cs="Calibri"/>
@@ -3703,36 +4243,48 @@
                 <w:bCs/>
                 <w:color w:val="000000"/>
               </w:rPr>
-              <w:t>HTMLDefault Sum Common Tokens</w:t>
-            </w:r>
-          </w:p>
-        </w:tc>
-        <w:tc>
-          <w:tcPr>
-            <w:tcW w:w="2340" w:type="dxa"/>
-            <w:noWrap/>
-            <w:hideMark/>
-          </w:tcPr>
-          <w:p>
-            <w:pPr>
-              <w:keepNext/>
-              <w:jc w:val="center"/>
+              <w:t>HTMLDefault</w:t>
+            </w:r>
+            <w:proofErr w:type="spellEnd"/>
+            <w:r>
               <w:rPr>
                 <w:rFonts w:ascii="Calibri" w:eastAsia="Times New Roman" w:hAnsi="Calibri" w:cs="Calibri"/>
                 <w:b/>
                 <w:bCs/>
                 <w:color w:val="000000"/>
               </w:rPr>
-            </w:pPr>
-            <w:r>
+              <w:t xml:space="preserve"> Sum Common Tokens</w:t>
+            </w:r>
+          </w:p>
+        </w:tc>
+        <w:tc>
+          <w:tcPr>
+            <w:tcW w:w="2340" w:type="dxa"/>
+            <w:noWrap/>
+            <w:hideMark/>
+          </w:tcPr>
+          <w:p>
+            <w:pPr>
+              <w:keepNext/>
+              <w:jc w:val="center"/>
               <w:rPr>
                 <w:rFonts w:ascii="Calibri" w:eastAsia="Times New Roman" w:hAnsi="Calibri" w:cs="Calibri"/>
                 <w:b/>
                 <w:bCs/>
                 <w:color w:val="000000"/>
               </w:rPr>
+            </w:pPr>
+            <w:proofErr w:type="spellStart"/>
+            <w:r>
+              <w:rPr>
+                <w:rFonts w:ascii="Calibri" w:eastAsia="Times New Roman" w:hAnsi="Calibri" w:cs="Calibri"/>
+                <w:b/>
+                <w:bCs/>
+                <w:color w:val="000000"/>
+              </w:rPr>
               <w:t>HTMLStandard</w:t>
             </w:r>
+            <w:proofErr w:type="spellEnd"/>
             <w:r>
               <w:rPr>
                 <w:rFonts w:ascii="Calibri" w:eastAsia="Times New Roman" w:hAnsi="Calibri" w:cs="Calibri"/>
@@ -4217,8 +4769,17 @@
                 <w:rFonts w:ascii="Calibri" w:hAnsi="Calibri" w:cs="Calibri"/>
                 <w:color w:val="000000"/>
               </w:rPr>
-              <w:t>x-MacRoman</w:t>
-            </w:r>
+              <w:t>x-</w:t>
+            </w:r>
+            <w:proofErr w:type="spellStart"/>
+            <w:r>
+              <w:rPr>
+                <w:rFonts w:ascii="Calibri" w:hAnsi="Calibri" w:cs="Calibri"/>
+                <w:color w:val="000000"/>
+              </w:rPr>
+              <w:t>MacRoman</w:t>
+            </w:r>
+            <w:proofErr w:type="spellEnd"/>
           </w:p>
         </w:tc>
         <w:tc>
@@ -5096,33 +5657,41 @@
       <w:r>
         <w:t xml:space="preserve">Table </w:t>
       </w:r>
-      <w:r>
-        <w:fldChar w:fldCharType="begin"/>
-      </w:r>
-      <w:r>
-        <w:instrText xml:space="preserve"> SEQ Table \* ARABIC </w:instrText>
-      </w:r>
-      <w:r>
-        <w:fldChar w:fldCharType="separate"/>
-      </w:r>
-      <w:r>
-        <w:rPr>
-          <w:noProof/>
-        </w:rPr>
-        <w:t>4</w:t>
-      </w:r>
-      <w:r>
-        <w:fldChar w:fldCharType="end"/>
-      </w:r>
+      <w:fldSimple w:instr=" SEQ Table \* ARABIC ">
+        <w:r>
+          <w:rPr>
+            <w:noProof/>
+          </w:rPr>
+          <w:t>4</w:t>
+        </w:r>
+      </w:fldSimple>
       <w:r>
         <w:t xml:space="preserve">: </w:t>
       </w:r>
-      <w:r>
-        <w:t>HTMLDefault vs HTMLStandard when HTML</w:t>
+      <w:proofErr w:type="spellStart"/>
+      <w:r>
+        <w:t>HTMLDefault</w:t>
+      </w:r>
+      <w:proofErr w:type="spellEnd"/>
+      <w:r>
+        <w:t xml:space="preserve"> vs </w:t>
+      </w:r>
+      <w:proofErr w:type="spellStart"/>
+      <w:r>
+        <w:t>HTMLStandard</w:t>
+      </w:r>
+      <w:proofErr w:type="spellEnd"/>
+      <w:r>
+        <w:t xml:space="preserve"> when </w:t>
+      </w:r>
+      <w:proofErr w:type="spellStart"/>
+      <w:r>
+        <w:t>HTML</w:t>
       </w:r>
       <w:r>
         <w:t>Default</w:t>
       </w:r>
+      <w:proofErr w:type="spellEnd"/>
       <w:r>
         <w:t xml:space="preserve"> Fails to Detect</w:t>
       </w:r>
@@ -5132,8 +5701,6 @@
         </w:rPr>
         <w:t xml:space="preserve"> Correctly</w:t>
       </w:r>
-      <w:bookmarkStart w:id="4" w:name="_GoBack"/>
-      <w:bookmarkEnd w:id="4"/>
     </w:p>
     <w:p>
       <w:pPr>
@@ -5155,7 +5722,15 @@
         <w:t>we</w:t>
       </w:r>
       <w:r>
-        <w:t xml:space="preserve"> observed that the HTMLStandardDetector returned “replacement” for </w:t>
+        <w:t xml:space="preserve"> observed that the </w:t>
+      </w:r>
+      <w:proofErr w:type="spellStart"/>
+      <w:r>
+        <w:t>HTMLStandardDetector</w:t>
+      </w:r>
+      <w:proofErr w:type="spellEnd"/>
+      <w:r>
+        <w:t xml:space="preserve"> returned “replacement” for </w:t>
       </w:r>
       <w:r>
         <w:t>"ISO-2022-KR"</w:t>
@@ -5209,15 +5784,56 @@
           <w:b/>
           <w:bCs/>
         </w:rPr>
-        <w:t>Error Analysis on the HTMLDefault Detector vs the UniversalDetector</w:t>
-      </w:r>
+        <w:t xml:space="preserve">Error Analysis on the </w:t>
+      </w:r>
+      <w:proofErr w:type="spellStart"/>
+      <w:r>
+        <w:rPr>
+          <w:b/>
+          <w:bCs/>
+        </w:rPr>
+        <w:t>HTMLDefault</w:t>
+      </w:r>
+      <w:proofErr w:type="spellEnd"/>
+      <w:r>
+        <w:rPr>
+          <w:b/>
+          <w:bCs/>
+        </w:rPr>
+        <w:t xml:space="preserve"> Detector vs the </w:t>
+      </w:r>
+      <w:proofErr w:type="spellStart"/>
+      <w:r>
+        <w:rPr>
+          <w:b/>
+          <w:bCs/>
+        </w:rPr>
+        <w:t>UniversalDetector</w:t>
+      </w:r>
+      <w:proofErr w:type="spellEnd"/>
     </w:p>
     <w:p>
       <w:pPr>
         <w:spacing w:after="0" w:line="240" w:lineRule="auto"/>
       </w:pPr>
       <w:r>
-        <w:t xml:space="preserve">As noted above, on the corpus, generally, the Universal detector appears to perform slightly better than the HTMLDefault detector even on documents that have a charset header.  For example, when the charset header is incorrect, the Universal detector by itself would dramatically improve performance.  See for example, the following table, where we show the charset pairs that would have shown improved performance if the Universal detector had been trusted instead of the HTMLDefault </w:t>
+        <w:t xml:space="preserve">As noted above, on the corpus, generally, the Universal detector appears to perform slightly better than the </w:t>
+      </w:r>
+      <w:proofErr w:type="spellStart"/>
+      <w:r>
+        <w:t>HTMLDefault</w:t>
+      </w:r>
+      <w:proofErr w:type="spellEnd"/>
+      <w:r>
+        <w:t xml:space="preserve"> detector even on documents that have a charset header.  For example, when the charset header is incorrect, the Universal detector by itself would dramatically improve performance.  See for example, the following table, where we show the charset pairs that would have shown improved performance if the Universal detector had been trusted instead of the </w:t>
+      </w:r>
+      <w:proofErr w:type="spellStart"/>
+      <w:r>
+        <w:t>HTMLDefault</w:t>
+      </w:r>
+      <w:proofErr w:type="spellEnd"/>
+      <w:r>
+        <w:t xml:space="preserve"> </w:t>
       </w:r>
       <w:commentRangeStart w:id="5"/>
       <w:r>
@@ -5275,6 +5891,7 @@
                 <w:color w:val="000000"/>
               </w:rPr>
             </w:pPr>
+            <w:proofErr w:type="spellStart"/>
             <w:r>
               <w:rPr>
                 <w:rFonts w:ascii="Calibri" w:eastAsia="Times New Roman" w:hAnsi="Calibri" w:cs="Calibri"/>
@@ -5284,6 +5901,7 @@
               </w:rPr>
               <w:t>HTMLDefault</w:t>
             </w:r>
+            <w:proofErr w:type="spellEnd"/>
           </w:p>
         </w:tc>
         <w:tc>
@@ -5331,6 +5949,7 @@
                 <w:color w:val="000000"/>
               </w:rPr>
             </w:pPr>
+            <w:proofErr w:type="spellStart"/>
             <w:r>
               <w:rPr>
                 <w:rFonts w:ascii="Calibri" w:eastAsia="Times New Roman" w:hAnsi="Calibri" w:cs="Calibri"/>
@@ -5338,7 +5957,17 @@
                 <w:bCs/>
                 <w:color w:val="000000"/>
               </w:rPr>
-              <w:t>HTMLDefault Sum Common Tokens</w:t>
+              <w:t>HTMLDefault</w:t>
+            </w:r>
+            <w:proofErr w:type="spellEnd"/>
+            <w:r>
+              <w:rPr>
+                <w:rFonts w:ascii="Calibri" w:eastAsia="Times New Roman" w:hAnsi="Calibri" w:cs="Calibri"/>
+                <w:b/>
+                <w:bCs/>
+                <w:color w:val="000000"/>
+              </w:rPr>
+              <w:t xml:space="preserve"> Sum Common Tokens</w:t>
             </w:r>
           </w:p>
         </w:tc>
@@ -5583,6 +6212,7 @@
                 <w:color w:val="000000"/>
               </w:rPr>
             </w:pPr>
+            <w:proofErr w:type="spellStart"/>
             <w:r>
               <w:rPr>
                 <w:rFonts w:ascii="Calibri" w:eastAsia="Times New Roman" w:hAnsi="Calibri" w:cs="Calibri"/>
@@ -5590,6 +6220,7 @@
               </w:rPr>
               <w:t>Shift_JIS</w:t>
             </w:r>
+            <w:proofErr w:type="spellEnd"/>
           </w:p>
         </w:tc>
         <w:tc>
@@ -6570,6 +7201,7 @@
                 <w:color w:val="000000"/>
               </w:rPr>
             </w:pPr>
+            <w:proofErr w:type="spellStart"/>
             <w:r>
               <w:rPr>
                 <w:rFonts w:ascii="Calibri" w:eastAsia="Times New Roman" w:hAnsi="Calibri" w:cs="Calibri"/>
@@ -6577,6 +7209,7 @@
               </w:rPr>
               <w:t>Shift_JIS</w:t>
             </w:r>
+            <w:proofErr w:type="spellEnd"/>
           </w:p>
         </w:tc>
         <w:tc>
@@ -6815,32 +7448,36 @@
       <w:r>
         <w:t xml:space="preserve">Table </w:t>
       </w:r>
-      <w:r>
-        <w:fldChar w:fldCharType="begin"/>
-      </w:r>
-      <w:r>
-        <w:instrText xml:space="preserve"> SEQ Table \* ARABIC </w:instrText>
-      </w:r>
-      <w:r>
-        <w:fldChar w:fldCharType="separate"/>
-      </w:r>
-      <w:r>
-        <w:rPr>
-          <w:noProof/>
-        </w:rPr>
-        <w:t>5</w:t>
-      </w:r>
-      <w:r>
-        <w:fldChar w:fldCharType="end"/>
-      </w:r>
-      <w:r>
-        <w:t>: Top 10 Increase in Common Tokens when Relying on Universal instead of HTMLDefault</w:t>
-      </w:r>
+      <w:fldSimple w:instr=" SEQ Table \* ARABIC ">
+        <w:r>
+          <w:rPr>
+            <w:noProof/>
+          </w:rPr>
+          <w:t>5</w:t>
+        </w:r>
+      </w:fldSimple>
+      <w:r>
+        <w:t xml:space="preserve">: Top 10 Increase in Common Tokens when Relying on Universal instead of </w:t>
+      </w:r>
+      <w:proofErr w:type="spellStart"/>
+      <w:r>
+        <w:t>HTMLDefault</w:t>
+      </w:r>
+      <w:proofErr w:type="spellEnd"/>
     </w:p>
     <w:p/>
     <w:p>
       <w:r>
-        <w:t>If we reverse the sort order, we see cases where the DefaultHTML detector was correct and the Universal detector likely mis-identified the charset.</w:t>
+        <w:lastRenderedPageBreak/>
+        <w:t xml:space="preserve">If we reverse the sort order, we see cases where the </w:t>
+      </w:r>
+      <w:proofErr w:type="spellStart"/>
+      <w:r>
+        <w:t>DefaultHTML</w:t>
+      </w:r>
+      <w:proofErr w:type="spellEnd"/>
+      <w:r>
+        <w:t xml:space="preserve"> detector was correct and the Universal detector likely mis-identified the charset.</w:t>
       </w:r>
       <w:r>
         <w:t xml:space="preserve">  These would not cause problems for Tika’s cascading algorithm.  However, these would pose problems if relying on the Universal detector alone.</w:t>
@@ -6881,6 +7518,7 @@
                 <w:color w:val="000000"/>
               </w:rPr>
             </w:pPr>
+            <w:proofErr w:type="spellStart"/>
             <w:r>
               <w:rPr>
                 <w:rFonts w:ascii="Calibri" w:eastAsia="Times New Roman" w:hAnsi="Calibri" w:cs="Calibri"/>
@@ -6888,9 +7526,9 @@
                 <w:bCs/>
                 <w:color w:val="000000"/>
               </w:rPr>
-              <w:lastRenderedPageBreak/>
               <w:t>HTMLDefault</w:t>
             </w:r>
+            <w:proofErr w:type="spellEnd"/>
           </w:p>
         </w:tc>
         <w:tc>
@@ -6936,6 +7574,7 @@
                 <w:color w:val="000000"/>
               </w:rPr>
             </w:pPr>
+            <w:proofErr w:type="spellStart"/>
             <w:r>
               <w:rPr>
                 <w:rFonts w:ascii="Calibri" w:eastAsia="Times New Roman" w:hAnsi="Calibri" w:cs="Calibri"/>
@@ -6943,7 +7582,17 @@
                 <w:bCs/>
                 <w:color w:val="000000"/>
               </w:rPr>
-              <w:t>HTMLDefault Sum Common Tokens</w:t>
+              <w:t>HTMLDefault</w:t>
+            </w:r>
+            <w:proofErr w:type="spellEnd"/>
+            <w:r>
+              <w:rPr>
+                <w:rFonts w:ascii="Calibri" w:eastAsia="Times New Roman" w:hAnsi="Calibri" w:cs="Calibri"/>
+                <w:b/>
+                <w:bCs/>
+                <w:color w:val="000000"/>
+              </w:rPr>
+              <w:t xml:space="preserve"> Sum Common Tokens</w:t>
             </w:r>
           </w:p>
         </w:tc>
@@ -7051,8 +7700,17 @@
                 <w:rFonts w:ascii="Calibri" w:hAnsi="Calibri" w:cs="Calibri"/>
                 <w:color w:val="000000"/>
               </w:rPr>
-              <w:t>x-MacCyrillic</w:t>
-            </w:r>
+              <w:t>x-</w:t>
+            </w:r>
+            <w:proofErr w:type="spellStart"/>
+            <w:r>
+              <w:rPr>
+                <w:rFonts w:ascii="Calibri" w:hAnsi="Calibri" w:cs="Calibri"/>
+                <w:color w:val="000000"/>
+              </w:rPr>
+              <w:t>MacCyrillic</w:t>
+            </w:r>
+            <w:proofErr w:type="spellEnd"/>
           </w:p>
         </w:tc>
         <w:tc>
@@ -8272,24 +8930,14 @@
       <w:r>
         <w:t xml:space="preserve">Table </w:t>
       </w:r>
-      <w:r>
-        <w:fldChar w:fldCharType="begin"/>
-      </w:r>
-      <w:r>
-        <w:instrText xml:space="preserve"> SEQ Table \* ARABIC </w:instrText>
-      </w:r>
-      <w:r>
-        <w:fldChar w:fldCharType="separate"/>
-      </w:r>
-      <w:r>
-        <w:rPr>
-          <w:noProof/>
-        </w:rPr>
-        <w:t>6</w:t>
-      </w:r>
-      <w:r>
-        <w:fldChar w:fldCharType="end"/>
-      </w:r>
+      <w:fldSimple w:instr=" SEQ Table \* ARABIC ">
+        <w:r>
+          <w:rPr>
+            <w:noProof/>
+          </w:rPr>
+          <w:t>6</w:t>
+        </w:r>
+      </w:fldSimple>
       <w:r>
         <w:t xml:space="preserve">: </w:t>
       </w:r>
@@ -8297,8 +8945,13 @@
         <w:t>Top 10 Increase in Common Tokens when Relying on</w:t>
       </w:r>
       <w:r>
-        <w:t xml:space="preserve"> HTMLDefault</w:t>
-      </w:r>
+        <w:t xml:space="preserve"> </w:t>
+      </w:r>
+      <w:proofErr w:type="spellStart"/>
+      <w:r>
+        <w:t>HTMLDefault</w:t>
+      </w:r>
+      <w:proofErr w:type="spellEnd"/>
       <w:r>
         <w:t xml:space="preserve"> instead of </w:t>
       </w:r>
@@ -8316,22 +8969,15 @@
         <w:pStyle w:val="Heading2"/>
       </w:pPr>
       <w:r>
-        <w:t xml:space="preserve">Detection </w:t>
-      </w:r>
-      <w:r>
-        <w:t>on all Text-based files (without reference to</w:t>
-      </w:r>
-      <w:r>
-        <w:t xml:space="preserve"> </w:t>
-      </w:r>
-      <w:r>
-        <w:t xml:space="preserve">an </w:t>
-      </w:r>
-      <w:r>
-        <w:t>HTML Charset Header</w:t>
-      </w:r>
-      <w:r>
-        <w:t>, whether or not it exists)</w:t>
+        <w:t xml:space="preserve">Detection on all Text-based files (without reference to an HTML Charset Header, </w:t>
+      </w:r>
+      <w:proofErr w:type="gramStart"/>
+      <w:r>
+        <w:t>whether or not</w:t>
+      </w:r>
+      <w:proofErr w:type="gramEnd"/>
+      <w:r>
+        <w:t xml:space="preserve"> it exists)</w:t>
       </w:r>
     </w:p>
     <w:p>
@@ -8347,15 +8993,33 @@
           <w:b/>
           <w:bCs/>
         </w:rPr>
-        <w:t>Error Analysis on the UniversalDetector</w:t>
-      </w:r>
+        <w:t xml:space="preserve">Error Analysis on the </w:t>
+      </w:r>
+      <w:proofErr w:type="spellStart"/>
       <w:r>
         <w:rPr>
           <w:b/>
           <w:bCs/>
         </w:rPr>
-        <w:t xml:space="preserve"> vs. the ICUDetector</w:t>
-      </w:r>
+        <w:t>UniversalDetector</w:t>
+      </w:r>
+      <w:proofErr w:type="spellEnd"/>
+      <w:r>
+        <w:rPr>
+          <w:b/>
+          <w:bCs/>
+        </w:rPr>
+        <w:t xml:space="preserve"> vs. the </w:t>
+      </w:r>
+      <w:proofErr w:type="spellStart"/>
+      <w:r>
+        <w:rPr>
+          <w:b/>
+          <w:bCs/>
+        </w:rPr>
+        <w:t>ICUDetector</w:t>
+      </w:r>
+      <w:proofErr w:type="spellEnd"/>
     </w:p>
     <w:p>
       <w:pPr>
@@ -8368,7 +9032,15 @@
         <w:t xml:space="preserve">, the reader may </w:t>
       </w:r>
       <w:r>
-        <w:t xml:space="preserve">ignore those rows.  As above, it appears that Universal’s ‘windows-1252’ and ‘x-MacCyrrillic’ is not exceedingly </w:t>
+        <w:t>ignore those rows.  As above, it appears that Universal’s ‘windows-1252’ and ‘x-</w:t>
+      </w:r>
+      <w:proofErr w:type="spellStart"/>
+      <w:r>
+        <w:t>MacCyrrillic</w:t>
+      </w:r>
+      <w:proofErr w:type="spellEnd"/>
+      <w:r>
+        <w:t xml:space="preserve">’ is not exceedingly </w:t>
       </w:r>
       <w:commentRangeStart w:id="6"/>
       <w:r>
@@ -8900,8 +9572,17 @@
                 <w:rFonts w:ascii="Calibri" w:hAnsi="Calibri" w:cs="Calibri"/>
                 <w:color w:val="000000"/>
               </w:rPr>
-              <w:t>x-MacCyrillic</w:t>
-            </w:r>
+              <w:t>x-</w:t>
+            </w:r>
+            <w:proofErr w:type="spellStart"/>
+            <w:r>
+              <w:rPr>
+                <w:rFonts w:ascii="Calibri" w:hAnsi="Calibri" w:cs="Calibri"/>
+                <w:color w:val="000000"/>
+              </w:rPr>
+              <w:t>MacCyrillic</w:t>
+            </w:r>
+            <w:proofErr w:type="spellEnd"/>
           </w:p>
         </w:tc>
         <w:tc>
@@ -9283,6 +9964,7 @@
                 <w:color w:val="000000"/>
               </w:rPr>
             </w:pPr>
+            <w:proofErr w:type="spellStart"/>
             <w:r>
               <w:rPr>
                 <w:rFonts w:ascii="Calibri" w:hAnsi="Calibri" w:cs="Calibri"/>
@@ -9290,6 +9972,7 @@
               </w:rPr>
               <w:t>Shift_JIS</w:t>
             </w:r>
+            <w:proofErr w:type="spellEnd"/>
           </w:p>
         </w:tc>
         <w:tc>
@@ -10285,24 +10968,14 @@
       <w:r>
         <w:t xml:space="preserve">Table </w:t>
       </w:r>
-      <w:r>
-        <w:fldChar w:fldCharType="begin"/>
-      </w:r>
-      <w:r>
-        <w:instrText xml:space="preserve"> SEQ Table \* ARABIC </w:instrText>
-      </w:r>
-      <w:r>
-        <w:fldChar w:fldCharType="separate"/>
-      </w:r>
-      <w:r>
-        <w:rPr>
-          <w:noProof/>
-        </w:rPr>
-        <w:t>7</w:t>
-      </w:r>
-      <w:r>
-        <w:fldChar w:fldCharType="end"/>
-      </w:r>
+      <w:fldSimple w:instr=" SEQ Table \* ARABIC ">
+        <w:r>
+          <w:rPr>
+            <w:noProof/>
+          </w:rPr>
+          <w:t>7</w:t>
+        </w:r>
+      </w:fldSimple>
       <w:r>
         <w:t>:</w:t>
       </w:r>
@@ -10327,6 +11000,7 @@
         <w:pStyle w:val="Heading1"/>
       </w:pPr>
       <w:r>
+        <w:lastRenderedPageBreak/>
         <w:t>Conclusion and Next Steps</w:t>
       </w:r>
     </w:p>
@@ -10372,7 +11046,6 @@
         <w:t xml:space="preserve">, </w:t>
       </w:r>
       <w:r>
-        <w:lastRenderedPageBreak/>
         <w:t>we</w:t>
       </w:r>
       <w:r>
@@ -10432,7 +11105,15 @@
         <w:t xml:space="preserve">  </w:t>
       </w:r>
       <w:r>
-        <w:t>If there is such a need, we’d recommend running conventional machine learning – naïve bayes, J48 (decision trees)</w:t>
+        <w:t xml:space="preserve">If there is such a need, we’d recommend running conventional machine learning – naïve </w:t>
+      </w:r>
+      <w:proofErr w:type="spellStart"/>
+      <w:r>
+        <w:t>bayes</w:t>
+      </w:r>
+      <w:proofErr w:type="spellEnd"/>
+      <w:r>
+        <w:t>, J48 (decision trees)</w:t>
       </w:r>
       <w:r>
         <w:t>, random forests</w:t>
@@ -10499,7 +11180,31 @@
         <w:pStyle w:val="CommentText"/>
       </w:pPr>
       <w:r>
-        <w:t>sum(html_standard_num_common)--, html_standard_num_common))</w:t>
+        <w:t>sum(</w:t>
+      </w:r>
+      <w:proofErr w:type="spellStart"/>
+      <w:r>
+        <w:t>html_standard_num_</w:t>
+      </w:r>
+      <w:proofErr w:type="gramStart"/>
+      <w:r>
+        <w:t>common</w:t>
+      </w:r>
+      <w:proofErr w:type="spellEnd"/>
+      <w:r>
+        <w:t>)--</w:t>
+      </w:r>
+      <w:proofErr w:type="gramEnd"/>
+      <w:r>
+        <w:t xml:space="preserve">, </w:t>
+      </w:r>
+      <w:proofErr w:type="spellStart"/>
+      <w:r>
+        <w:t>html_standard_num_common</w:t>
+      </w:r>
+      <w:proofErr w:type="spellEnd"/>
+      <w:r>
+        <w:t>))</w:t>
       </w:r>
     </w:p>
     <w:p>
@@ -10520,7 +11225,15 @@
         <w:pStyle w:val="CommentText"/>
       </w:pPr>
       <w:r>
-        <w:t>where text_or_html='html'</w:t>
+        <w:t xml:space="preserve">where </w:t>
+      </w:r>
+      <w:proofErr w:type="spellStart"/>
+      <w:r>
+        <w:t>text_or_html</w:t>
+      </w:r>
+      <w:proofErr w:type="spellEnd"/>
+      <w:r>
+        <w:t>='html'</w:t>
       </w:r>
     </w:p>
     <w:p>
@@ -10528,7 +11241,15 @@
         <w:pStyle w:val="CommentText"/>
       </w:pPr>
       <w:r>
-        <w:t>and (html_standard_num_common is not null OR</w:t>
+        <w:t>and (</w:t>
+      </w:r>
+      <w:proofErr w:type="spellStart"/>
+      <w:r>
+        <w:t>html_standard_num_common</w:t>
+      </w:r>
+      <w:proofErr w:type="spellEnd"/>
+      <w:r>
+        <w:t xml:space="preserve"> is not null OR</w:t>
       </w:r>
     </w:p>
     <w:p>
@@ -10537,7 +11258,14 @@
       </w:pPr>
       <w:r>
         <w:tab/>
-        <w:t>html_default_num_common is not null)</w:t>
+      </w:r>
+      <w:proofErr w:type="spellStart"/>
+      <w:r>
+        <w:t>html_default_num_common</w:t>
+      </w:r>
+      <w:proofErr w:type="spellEnd"/>
+      <w:r>
+        <w:t xml:space="preserve"> is not null)</w:t>
       </w:r>
     </w:p>
   </w:comment>
@@ -10562,8 +11290,12 @@
       </w:pPr>
       <w:r>
         <w:tab/>
+      </w:r>
+      <w:proofErr w:type="gramStart"/>
+      <w:r>
         <w:t>sum(</w:t>
       </w:r>
+      <w:proofErr w:type="gramEnd"/>
     </w:p>
     <w:p>
       <w:pPr>
@@ -10589,7 +11321,15 @@
       </w:r>
       <w:r>
         <w:tab/>
-        <w:t>when html_default_num_common is not null</w:t>
+        <w:t xml:space="preserve">when </w:t>
+      </w:r>
+      <w:proofErr w:type="spellStart"/>
+      <w:r>
+        <w:t>html_default_num_common</w:t>
+      </w:r>
+      <w:proofErr w:type="spellEnd"/>
+      <w:r>
+        <w:t xml:space="preserve"> is not null</w:t>
       </w:r>
     </w:p>
     <w:p>
@@ -10604,8 +11344,13 @@
       </w:r>
       <w:r>
         <w:tab/>
-        <w:t>then html_default_num_common</w:t>
-      </w:r>
+        <w:t xml:space="preserve">then </w:t>
+      </w:r>
+      <w:proofErr w:type="spellStart"/>
+      <w:r>
+        <w:t>html_default_num_common</w:t>
+      </w:r>
+      <w:proofErr w:type="spellEnd"/>
     </w:p>
     <w:p>
       <w:pPr>
@@ -10619,7 +11364,15 @@
       </w:r>
       <w:r>
         <w:tab/>
-        <w:t>when universal_num_common is not null</w:t>
+        <w:t xml:space="preserve">when </w:t>
+      </w:r>
+      <w:proofErr w:type="spellStart"/>
+      <w:r>
+        <w:t>universal_num_common</w:t>
+      </w:r>
+      <w:proofErr w:type="spellEnd"/>
+      <w:r>
+        <w:t xml:space="preserve"> is not null</w:t>
       </w:r>
     </w:p>
     <w:p>
@@ -10634,8 +11387,13 @@
       </w:r>
       <w:r>
         <w:tab/>
-        <w:t>then universal_num_common</w:t>
-      </w:r>
+        <w:t xml:space="preserve">then </w:t>
+      </w:r>
+      <w:proofErr w:type="spellStart"/>
+      <w:r>
+        <w:t>universal_num_common</w:t>
+      </w:r>
+      <w:proofErr w:type="spellEnd"/>
     </w:p>
     <w:p>
       <w:pPr>
@@ -10649,7 +11407,15 @@
       </w:r>
       <w:r>
         <w:tab/>
-        <w:t>when icu_num_common is not null</w:t>
+        <w:t xml:space="preserve">when </w:t>
+      </w:r>
+      <w:proofErr w:type="spellStart"/>
+      <w:r>
+        <w:t>icu_num_common</w:t>
+      </w:r>
+      <w:proofErr w:type="spellEnd"/>
+      <w:r>
+        <w:t xml:space="preserve"> is not null</w:t>
       </w:r>
     </w:p>
     <w:p>
@@ -10664,8 +11430,13 @@
       </w:r>
       <w:r>
         <w:tab/>
-        <w:t>then icu_num_common</w:t>
-      </w:r>
+        <w:t xml:space="preserve">then </w:t>
+      </w:r>
+      <w:proofErr w:type="spellStart"/>
+      <w:r>
+        <w:t>icu_num_common</w:t>
+      </w:r>
+      <w:proofErr w:type="spellEnd"/>
     </w:p>
     <w:p>
       <w:pPr>
@@ -10715,7 +11486,15 @@
         <w:pStyle w:val="CommentText"/>
       </w:pPr>
       <w:r>
-        <w:t>where text_or_html='html'</w:t>
+        <w:t xml:space="preserve">where </w:t>
+      </w:r>
+      <w:proofErr w:type="spellStart"/>
+      <w:r>
+        <w:t>text_or_html</w:t>
+      </w:r>
+      <w:proofErr w:type="spellEnd"/>
+      <w:r>
+        <w:t>='html'</w:t>
       </w:r>
     </w:p>
     <w:p>
@@ -10723,7 +11502,15 @@
         <w:pStyle w:val="CommentText"/>
       </w:pPr>
       <w:r>
-        <w:t>and (html_standard_num_common is not null OR</w:t>
+        <w:t>and (</w:t>
+      </w:r>
+      <w:proofErr w:type="spellStart"/>
+      <w:r>
+        <w:t>html_standard_num_common</w:t>
+      </w:r>
+      <w:proofErr w:type="spellEnd"/>
+      <w:r>
+        <w:t xml:space="preserve"> is not null OR</w:t>
       </w:r>
     </w:p>
     <w:p>
@@ -10732,7 +11519,14 @@
       </w:pPr>
       <w:r>
         <w:tab/>
-        <w:t>html_default_num_common is not null)</w:t>
+      </w:r>
+      <w:proofErr w:type="spellStart"/>
+      <w:r>
+        <w:t>html_default_num_common</w:t>
+      </w:r>
+      <w:proofErr w:type="spellEnd"/>
+      <w:r>
+        <w:t xml:space="preserve"> is not null)</w:t>
       </w:r>
     </w:p>
   </w:comment>
@@ -10760,9 +11554,27 @@
       <w:pPr>
         <w:pStyle w:val="CommentText"/>
       </w:pPr>
-      <w:r>
-        <w:t>sum(greatest(icu_num_common, universal_num_common</w:t>
-      </w:r>
+      <w:proofErr w:type="gramStart"/>
+      <w:r>
+        <w:t>sum(</w:t>
+      </w:r>
+      <w:proofErr w:type="gramEnd"/>
+      <w:r>
+        <w:t>greatest(</w:t>
+      </w:r>
+      <w:proofErr w:type="spellStart"/>
+      <w:r>
+        <w:t>icu_num_common</w:t>
+      </w:r>
+      <w:proofErr w:type="spellEnd"/>
+      <w:r>
+        <w:t xml:space="preserve">, </w:t>
+      </w:r>
+      <w:proofErr w:type="spellStart"/>
+      <w:r>
+        <w:t>universal_num_common</w:t>
+      </w:r>
+      <w:proofErr w:type="spellEnd"/>
     </w:p>
     <w:p>
       <w:pPr>
@@ -10776,7 +11588,23 @@
       </w:r>
       <w:r>
         <w:tab/>
-        <w:t xml:space="preserve"> , html_default_num_common, html_standard_num_common))</w:t>
+        <w:t xml:space="preserve"> , </w:t>
+      </w:r>
+      <w:proofErr w:type="spellStart"/>
+      <w:r>
+        <w:t>html_default_num_common</w:t>
+      </w:r>
+      <w:proofErr w:type="spellEnd"/>
+      <w:r>
+        <w:t xml:space="preserve">, </w:t>
+      </w:r>
+      <w:proofErr w:type="spellStart"/>
+      <w:r>
+        <w:t>html_standard_num_common</w:t>
+      </w:r>
+      <w:proofErr w:type="spellEnd"/>
+      <w:r>
+        <w:t>))</w:t>
       </w:r>
     </w:p>
     <w:p>
@@ -10797,7 +11625,15 @@
         <w:pStyle w:val="CommentText"/>
       </w:pPr>
       <w:r>
-        <w:t>where text_or_html='html'</w:t>
+        <w:t xml:space="preserve">where </w:t>
+      </w:r>
+      <w:proofErr w:type="spellStart"/>
+      <w:r>
+        <w:t>text_or_html</w:t>
+      </w:r>
+      <w:proofErr w:type="spellEnd"/>
+      <w:r>
+        <w:t>='html'</w:t>
       </w:r>
     </w:p>
     <w:p>
@@ -10805,7 +11641,15 @@
         <w:pStyle w:val="CommentText"/>
       </w:pPr>
       <w:r>
-        <w:t>and (html_standard_num_common is not null OR</w:t>
+        <w:t>and (</w:t>
+      </w:r>
+      <w:proofErr w:type="spellStart"/>
+      <w:r>
+        <w:t>html_standard_num_common</w:t>
+      </w:r>
+      <w:proofErr w:type="spellEnd"/>
+      <w:r>
+        <w:t xml:space="preserve"> is not null OR</w:t>
       </w:r>
     </w:p>
     <w:p>
@@ -10814,11 +11658,18 @@
       </w:pPr>
       <w:r>
         <w:tab/>
-        <w:t>html_default_num_common is not null)</w:t>
+      </w:r>
+      <w:proofErr w:type="spellStart"/>
+      <w:r>
+        <w:t>html_default_num_common</w:t>
+      </w:r>
+      <w:proofErr w:type="spellEnd"/>
+      <w:r>
+        <w:t xml:space="preserve"> is not null)</w:t>
       </w:r>
     </w:p>
   </w:comment>
-  <w:comment w:id="3" w:author="Allison, Timothy B." w:date="2019-09-06T09:59:00Z" w:initials="ATB">
+  <w:comment w:id="4" w:author="Allison, Timothy B." w:date="2019-09-06T09:59:00Z" w:initials="ATB">
     <w:p>
       <w:pPr>
         <w:pStyle w:val="CommentText"/>
@@ -10830,23 +11681,65 @@
         <w:annotationRef/>
       </w:r>
       <w:r>
-        <w:t>select --count(1)</w:t>
+        <w:t>select --</w:t>
+      </w:r>
+      <w:proofErr w:type="gramStart"/>
+      <w:r>
+        <w:t>count(</w:t>
+      </w:r>
+      <w:proofErr w:type="gramEnd"/>
+      <w:r>
+        <w:t>1)</w:t>
       </w:r>
     </w:p>
     <w:p>
       <w:pPr>
         <w:pStyle w:val="CommentText"/>
       </w:pPr>
-      <w:r>
-        <w:t>html_default_charset, html_standard_charset, --universal_num_common, html_default_num_common</w:t>
-      </w:r>
+      <w:proofErr w:type="spellStart"/>
+      <w:r>
+        <w:t>html_default_charset</w:t>
+      </w:r>
+      <w:proofErr w:type="spellEnd"/>
+      <w:r>
+        <w:t xml:space="preserve">, </w:t>
+      </w:r>
+      <w:proofErr w:type="spellStart"/>
+      <w:r>
+        <w:t>html_standard_charset</w:t>
+      </w:r>
+      <w:proofErr w:type="spellEnd"/>
+      <w:r>
+        <w:t>, --</w:t>
+      </w:r>
+      <w:proofErr w:type="spellStart"/>
+      <w:r>
+        <w:t>universal_num_common</w:t>
+      </w:r>
+      <w:proofErr w:type="spellEnd"/>
+      <w:r>
+        <w:t xml:space="preserve">, </w:t>
+      </w:r>
+      <w:proofErr w:type="spellStart"/>
+      <w:r>
+        <w:t>html_default_num_common</w:t>
+      </w:r>
+      <w:proofErr w:type="spellEnd"/>
     </w:p>
     <w:p>
       <w:pPr>
         <w:pStyle w:val="CommentText"/>
       </w:pPr>
       <w:r>
-        <w:t>--, (universal_num_common-html_default_num_common)</w:t>
+        <w:t>--, (</w:t>
+      </w:r>
+      <w:proofErr w:type="spellStart"/>
+      <w:r>
+        <w:t>universal_num_common-html_default_num_common</w:t>
+      </w:r>
+      <w:proofErr w:type="spellEnd"/>
+      <w:r>
+        <w:t>)</w:t>
       </w:r>
     </w:p>
     <w:p>
@@ -10869,9 +11762,11 @@
       <w:pPr>
         <w:pStyle w:val="CommentText"/>
       </w:pPr>
+      <w:proofErr w:type="gramStart"/>
       <w:r>
         <w:t>sum(</w:t>
       </w:r>
+      <w:proofErr w:type="gramEnd"/>
     </w:p>
     <w:p>
       <w:pPr>
@@ -10888,8 +11783,13 @@
       </w:pPr>
       <w:r>
         <w:tab/>
-        <w:t>coalesce(html_default_num_common,0)) as cnt</w:t>
-      </w:r>
+        <w:t xml:space="preserve">coalesce(html_default_num_common,0)) as </w:t>
+      </w:r>
+      <w:proofErr w:type="spellStart"/>
+      <w:r>
+        <w:t>cnt</w:t>
+      </w:r>
+      <w:proofErr w:type="spellEnd"/>
     </w:p>
     <w:p>
       <w:pPr>
@@ -10904,7 +11804,15 @@
         <w:pStyle w:val="CommentText"/>
       </w:pPr>
       <w:r>
-        <w:t>where text_or_html='html'</w:t>
+        <w:t xml:space="preserve">where </w:t>
+      </w:r>
+      <w:proofErr w:type="spellStart"/>
+      <w:r>
+        <w:t>text_or_html</w:t>
+      </w:r>
+      <w:proofErr w:type="spellEnd"/>
+      <w:r>
+        <w:t>='html'</w:t>
       </w:r>
     </w:p>
     <w:p>
@@ -10912,7 +11820,15 @@
         <w:pStyle w:val="CommentText"/>
       </w:pPr>
       <w:r>
-        <w:t>and (html_standard_num_common is not null and</w:t>
+        <w:t>and (</w:t>
+      </w:r>
+      <w:proofErr w:type="spellStart"/>
+      <w:r>
+        <w:t>html_standard_num_common</w:t>
+      </w:r>
+      <w:proofErr w:type="spellEnd"/>
+      <w:r>
+        <w:t xml:space="preserve"> is not null and</w:t>
       </w:r>
     </w:p>
     <w:p>
@@ -10921,7 +11837,14 @@
       </w:pPr>
       <w:r>
         <w:tab/>
-        <w:t>html_default_num_common is not null)</w:t>
+      </w:r>
+      <w:proofErr w:type="spellStart"/>
+      <w:r>
+        <w:t>html_default_num_common</w:t>
+      </w:r>
+      <w:proofErr w:type="spellEnd"/>
+      <w:r>
+        <w:t xml:space="preserve"> is not null)</w:t>
       </w:r>
     </w:p>
     <w:p>
@@ -10934,24 +11857,71 @@
         <w:pStyle w:val="CommentText"/>
       </w:pPr>
       <w:r>
-        <w:t>group by html_default_charset, html_standard_charset</w:t>
-      </w:r>
+        <w:t xml:space="preserve">group by </w:t>
+      </w:r>
+      <w:proofErr w:type="spellStart"/>
+      <w:r>
+        <w:t>html_default_charset</w:t>
+      </w:r>
+      <w:proofErr w:type="spellEnd"/>
+      <w:r>
+        <w:t xml:space="preserve">, </w:t>
+      </w:r>
+      <w:proofErr w:type="spellStart"/>
+      <w:r>
+        <w:t>html_standard_charset</w:t>
+      </w:r>
+      <w:proofErr w:type="spellEnd"/>
     </w:p>
     <w:p>
       <w:pPr>
         <w:pStyle w:val="CommentText"/>
       </w:pPr>
       <w:r>
-        <w:t>--order by cnt desc, html_default_charset, universal_charset</w:t>
-      </w:r>
+        <w:t xml:space="preserve">--order by </w:t>
+      </w:r>
+      <w:proofErr w:type="spellStart"/>
+      <w:r>
+        <w:t>cnt</w:t>
+      </w:r>
+      <w:proofErr w:type="spellEnd"/>
+      <w:r>
+        <w:t xml:space="preserve"> desc, </w:t>
+      </w:r>
+      <w:proofErr w:type="spellStart"/>
+      <w:r>
+        <w:t>html_default_charset</w:t>
+      </w:r>
+      <w:proofErr w:type="spellEnd"/>
+      <w:r>
+        <w:t xml:space="preserve">, </w:t>
+      </w:r>
+      <w:proofErr w:type="spellStart"/>
+      <w:r>
+        <w:t>universal_charset</w:t>
+      </w:r>
+      <w:proofErr w:type="spellEnd"/>
     </w:p>
     <w:p>
       <w:pPr>
         <w:pStyle w:val="CommentText"/>
       </w:pPr>
       <w:r>
-        <w:t>order by cnt asc</w:t>
-      </w:r>
+        <w:t xml:space="preserve">order by </w:t>
+      </w:r>
+      <w:proofErr w:type="spellStart"/>
+      <w:r>
+        <w:t>cnt</w:t>
+      </w:r>
+      <w:proofErr w:type="spellEnd"/>
+      <w:r>
+        <w:t xml:space="preserve"> </w:t>
+      </w:r>
+      <w:proofErr w:type="spellStart"/>
+      <w:r>
+        <w:t>asc</w:t>
+      </w:r>
+      <w:proofErr w:type="spellEnd"/>
     </w:p>
   </w:comment>
   <w:comment w:id="5" w:author="Allison, Timothy B." w:date="2019-09-06T09:15:00Z" w:initials="ATB">
@@ -10966,23 +11936,65 @@
         <w:annotationRef/>
       </w:r>
       <w:r>
-        <w:t>select --count(1)</w:t>
+        <w:t>select --</w:t>
+      </w:r>
+      <w:proofErr w:type="gramStart"/>
+      <w:r>
+        <w:t>count(</w:t>
+      </w:r>
+      <w:proofErr w:type="gramEnd"/>
+      <w:r>
+        <w:t>1)</w:t>
       </w:r>
     </w:p>
     <w:p>
       <w:pPr>
         <w:pStyle w:val="CommentText"/>
       </w:pPr>
-      <w:r>
-        <w:t>html_default_charset, universal_charset, --universal_num_common, html_default_num_common</w:t>
-      </w:r>
+      <w:proofErr w:type="spellStart"/>
+      <w:r>
+        <w:t>html_default_charset</w:t>
+      </w:r>
+      <w:proofErr w:type="spellEnd"/>
+      <w:r>
+        <w:t xml:space="preserve">, </w:t>
+      </w:r>
+      <w:proofErr w:type="spellStart"/>
+      <w:r>
+        <w:t>universal_charset</w:t>
+      </w:r>
+      <w:proofErr w:type="spellEnd"/>
+      <w:r>
+        <w:t>, --</w:t>
+      </w:r>
+      <w:proofErr w:type="spellStart"/>
+      <w:r>
+        <w:t>universal_num_common</w:t>
+      </w:r>
+      <w:proofErr w:type="spellEnd"/>
+      <w:r>
+        <w:t xml:space="preserve">, </w:t>
+      </w:r>
+      <w:proofErr w:type="spellStart"/>
+      <w:r>
+        <w:t>html_default_num_common</w:t>
+      </w:r>
+      <w:proofErr w:type="spellEnd"/>
     </w:p>
     <w:p>
       <w:pPr>
         <w:pStyle w:val="CommentText"/>
       </w:pPr>
       <w:r>
-        <w:t>--, (universal_num_common-html_default_num_common)</w:t>
+        <w:t>--, (</w:t>
+      </w:r>
+      <w:proofErr w:type="spellStart"/>
+      <w:r>
+        <w:t>universal_num_common-html_default_num_common</w:t>
+      </w:r>
+      <w:proofErr w:type="spellEnd"/>
+      <w:r>
+        <w:t>)</w:t>
       </w:r>
     </w:p>
     <w:p>
@@ -10990,7 +12002,28 @@
         <w:pStyle w:val="CommentText"/>
       </w:pPr>
       <w:r>
-        <w:t>sum(html_default_num_common),sum(universal_num_common),</w:t>
+        <w:t>sum(</w:t>
+      </w:r>
+      <w:proofErr w:type="spellStart"/>
+      <w:r>
+        <w:t>html_default_num_common</w:t>
+      </w:r>
+      <w:proofErr w:type="spellEnd"/>
+      <w:proofErr w:type="gramStart"/>
+      <w:r>
+        <w:t>),sum</w:t>
+      </w:r>
+      <w:proofErr w:type="gramEnd"/>
+      <w:r>
+        <w:t>(</w:t>
+      </w:r>
+      <w:proofErr w:type="spellStart"/>
+      <w:r>
+        <w:t>universal_num_common</w:t>
+      </w:r>
+      <w:proofErr w:type="spellEnd"/>
+      <w:r>
+        <w:t>),</w:t>
       </w:r>
     </w:p>
     <w:p>
@@ -10998,8 +12031,21 @@
         <w:pStyle w:val="CommentText"/>
       </w:pPr>
       <w:r>
-        <w:t>sum(html_default_num_common-universal_num_common) as cnt</w:t>
-      </w:r>
+        <w:t>sum(</w:t>
+      </w:r>
+      <w:proofErr w:type="spellStart"/>
+      <w:r>
+        <w:t>html_default_num_common-universal_num_common</w:t>
+      </w:r>
+      <w:proofErr w:type="spellEnd"/>
+      <w:r>
+        <w:t xml:space="preserve">) as </w:t>
+      </w:r>
+      <w:proofErr w:type="spellStart"/>
+      <w:r>
+        <w:t>cnt</w:t>
+      </w:r>
+      <w:proofErr w:type="spellEnd"/>
     </w:p>
     <w:p>
       <w:pPr>
@@ -11014,7 +12060,15 @@
         <w:pStyle w:val="CommentText"/>
       </w:pPr>
       <w:r>
-        <w:t>where text_or_html='html'</w:t>
+        <w:t xml:space="preserve">where </w:t>
+      </w:r>
+      <w:proofErr w:type="spellStart"/>
+      <w:r>
+        <w:t>text_or_html</w:t>
+      </w:r>
+      <w:proofErr w:type="spellEnd"/>
+      <w:r>
+        <w:t>='html'</w:t>
       </w:r>
     </w:p>
     <w:p>
@@ -11022,7 +12076,15 @@
         <w:pStyle w:val="CommentText"/>
       </w:pPr>
       <w:r>
-        <w:t>and (html_standard_num_common is not null OR</w:t>
+        <w:t>and (</w:t>
+      </w:r>
+      <w:proofErr w:type="spellStart"/>
+      <w:r>
+        <w:t>html_standard_num_common</w:t>
+      </w:r>
+      <w:proofErr w:type="spellEnd"/>
+      <w:r>
+        <w:t xml:space="preserve"> is not null OR</w:t>
       </w:r>
     </w:p>
     <w:p>
@@ -11031,7 +12093,14 @@
       </w:pPr>
       <w:r>
         <w:tab/>
-        <w:t>html_default_num_common is not null)</w:t>
+      </w:r>
+      <w:proofErr w:type="spellStart"/>
+      <w:r>
+        <w:t>html_default_num_common</w:t>
+      </w:r>
+      <w:proofErr w:type="spellEnd"/>
+      <w:r>
+        <w:t xml:space="preserve"> is not null)</w:t>
       </w:r>
     </w:p>
     <w:p>
@@ -11044,24 +12113,71 @@
         <w:pStyle w:val="CommentText"/>
       </w:pPr>
       <w:r>
-        <w:t>group by html_default_charset, universal_charset</w:t>
-      </w:r>
+        <w:t xml:space="preserve">group by </w:t>
+      </w:r>
+      <w:proofErr w:type="spellStart"/>
+      <w:r>
+        <w:t>html_default_charset</w:t>
+      </w:r>
+      <w:proofErr w:type="spellEnd"/>
+      <w:r>
+        <w:t xml:space="preserve">, </w:t>
+      </w:r>
+      <w:proofErr w:type="spellStart"/>
+      <w:r>
+        <w:t>universal_charset</w:t>
+      </w:r>
+      <w:proofErr w:type="spellEnd"/>
     </w:p>
     <w:p>
       <w:pPr>
         <w:pStyle w:val="CommentText"/>
       </w:pPr>
       <w:r>
-        <w:t>--order by cnt desc, html_default_charset, universal_charset</w:t>
-      </w:r>
+        <w:t xml:space="preserve">--order by </w:t>
+      </w:r>
+      <w:proofErr w:type="spellStart"/>
+      <w:r>
+        <w:t>cnt</w:t>
+      </w:r>
+      <w:proofErr w:type="spellEnd"/>
+      <w:r>
+        <w:t xml:space="preserve"> desc, </w:t>
+      </w:r>
+      <w:proofErr w:type="spellStart"/>
+      <w:r>
+        <w:t>html_default_charset</w:t>
+      </w:r>
+      <w:proofErr w:type="spellEnd"/>
+      <w:r>
+        <w:t xml:space="preserve">, </w:t>
+      </w:r>
+      <w:proofErr w:type="spellStart"/>
+      <w:r>
+        <w:t>universal_charset</w:t>
+      </w:r>
+      <w:proofErr w:type="spellEnd"/>
     </w:p>
     <w:p>
       <w:pPr>
         <w:pStyle w:val="CommentText"/>
       </w:pPr>
       <w:r>
-        <w:t>order by cnt asc</w:t>
-      </w:r>
+        <w:t xml:space="preserve">order by </w:t>
+      </w:r>
+      <w:proofErr w:type="spellStart"/>
+      <w:r>
+        <w:t>cnt</w:t>
+      </w:r>
+      <w:proofErr w:type="spellEnd"/>
+      <w:r>
+        <w:t xml:space="preserve"> </w:t>
+      </w:r>
+      <w:proofErr w:type="spellStart"/>
+      <w:r>
+        <w:t>asc</w:t>
+      </w:r>
+      <w:proofErr w:type="spellEnd"/>
     </w:p>
   </w:comment>
   <w:comment w:id="6" w:author="Allison, Timothy B." w:date="2019-09-06T14:28:00Z" w:initials="ATB">
@@ -11076,7 +12192,15 @@
         <w:annotationRef/>
       </w:r>
       <w:r>
-        <w:t>select --count(1)</w:t>
+        <w:t>select --</w:t>
+      </w:r>
+      <w:proofErr w:type="gramStart"/>
+      <w:r>
+        <w:t>count(</w:t>
+      </w:r>
+      <w:proofErr w:type="gramEnd"/>
+      <w:r>
+        <w:t>1)</w:t>
       </w:r>
     </w:p>
     <w:p>
@@ -11084,7 +12208,15 @@
         <w:pStyle w:val="CommentText"/>
       </w:pPr>
       <w:r>
-        <w:t xml:space="preserve">coalesce(universal_charset,'NULL') as universal, </w:t>
+        <w:t>coalesce(</w:t>
+      </w:r>
+      <w:proofErr w:type="spellStart"/>
+      <w:r>
+        <w:t>universal_charset,'NULL</w:t>
+      </w:r>
+      <w:proofErr w:type="spellEnd"/>
+      <w:r>
+        <w:t xml:space="preserve">') as universal, </w:t>
       </w:r>
     </w:p>
     <w:p>
@@ -11092,7 +12224,23 @@
         <w:pStyle w:val="CommentText"/>
       </w:pPr>
       <w:r>
-        <w:t>coalesce(icu_charset,'NULL') as icu,</w:t>
+        <w:t>coalesce(</w:t>
+      </w:r>
+      <w:proofErr w:type="spellStart"/>
+      <w:r>
+        <w:t>icu_charset,'NULL</w:t>
+      </w:r>
+      <w:proofErr w:type="spellEnd"/>
+      <w:r>
+        <w:t xml:space="preserve">') as </w:t>
+      </w:r>
+      <w:proofErr w:type="spellStart"/>
+      <w:r>
+        <w:t>icu</w:t>
+      </w:r>
+      <w:proofErr w:type="spellEnd"/>
+      <w:r>
+        <w:t>,</w:t>
       </w:r>
     </w:p>
     <w:p>
@@ -11100,7 +12248,15 @@
         <w:pStyle w:val="CommentText"/>
       </w:pPr>
       <w:r>
-        <w:t>--, (universal_num_common-html_default_num_common)</w:t>
+        <w:t>--, (</w:t>
+      </w:r>
+      <w:proofErr w:type="spellStart"/>
+      <w:r>
+        <w:t>universal_num_common-html_default_num_common</w:t>
+      </w:r>
+      <w:proofErr w:type="spellEnd"/>
+      <w:r>
+        <w:t>)</w:t>
       </w:r>
     </w:p>
     <w:p>
@@ -11123,9 +12279,11 @@
       <w:pPr>
         <w:pStyle w:val="CommentText"/>
       </w:pPr>
+      <w:proofErr w:type="gramStart"/>
       <w:r>
         <w:t>sum(</w:t>
       </w:r>
+      <w:proofErr w:type="gramEnd"/>
     </w:p>
     <w:p>
       <w:pPr>
@@ -11142,8 +12300,13 @@
       </w:pPr>
       <w:r>
         <w:tab/>
-        <w:t>coalesce(universal_num_common,0)) as cnt</w:t>
-      </w:r>
+        <w:t xml:space="preserve">coalesce(universal_num_common,0)) as </w:t>
+      </w:r>
+      <w:proofErr w:type="spellStart"/>
+      <w:r>
+        <w:t>cnt</w:t>
+      </w:r>
+      <w:proofErr w:type="spellEnd"/>
     </w:p>
     <w:p>
       <w:pPr>
@@ -11158,7 +12321,15 @@
         <w:pStyle w:val="CommentText"/>
       </w:pPr>
       <w:r>
-        <w:t>--where (html_standard_num_common is null and</w:t>
+        <w:t>--where (</w:t>
+      </w:r>
+      <w:proofErr w:type="spellStart"/>
+      <w:r>
+        <w:t>html_standard_num_common</w:t>
+      </w:r>
+      <w:proofErr w:type="spellEnd"/>
+      <w:r>
+        <w:t xml:space="preserve"> is null and</w:t>
       </w:r>
     </w:p>
     <w:p>
@@ -11170,7 +12341,14 @@
       </w:r>
       <w:r>
         <w:tab/>
-        <w:t>html_default_num_common is null)</w:t>
+      </w:r>
+      <w:proofErr w:type="spellStart"/>
+      <w:r>
+        <w:t>html_default_num_common</w:t>
+      </w:r>
+      <w:proofErr w:type="spellEnd"/>
+      <w:r>
+        <w:t xml:space="preserve"> is null)</w:t>
       </w:r>
     </w:p>
     <w:p>
@@ -11186,24 +12364,79 @@
         <w:pStyle w:val="CommentText"/>
       </w:pPr>
       <w:r>
-        <w:t>group by universal_charset, icu_charset</w:t>
-      </w:r>
+        <w:t xml:space="preserve">group by </w:t>
+      </w:r>
+      <w:proofErr w:type="spellStart"/>
+      <w:r>
+        <w:t>universal_charset</w:t>
+      </w:r>
+      <w:proofErr w:type="spellEnd"/>
+      <w:r>
+        <w:t xml:space="preserve">, </w:t>
+      </w:r>
+      <w:proofErr w:type="spellStart"/>
+      <w:r>
+        <w:t>icu_charset</w:t>
+      </w:r>
+      <w:proofErr w:type="spellEnd"/>
     </w:p>
     <w:p>
       <w:pPr>
         <w:pStyle w:val="CommentText"/>
       </w:pPr>
       <w:r>
-        <w:t>--order by cnt desc, html_default_charset, universal_charset</w:t>
-      </w:r>
+        <w:t xml:space="preserve">--order by </w:t>
+      </w:r>
+      <w:proofErr w:type="spellStart"/>
+      <w:r>
+        <w:t>cnt</w:t>
+      </w:r>
+      <w:proofErr w:type="spellEnd"/>
+      <w:r>
+        <w:t xml:space="preserve"> desc, </w:t>
+      </w:r>
+      <w:proofErr w:type="spellStart"/>
+      <w:r>
+        <w:t>html_default_charset</w:t>
+      </w:r>
+      <w:proofErr w:type="spellEnd"/>
+      <w:r>
+        <w:t xml:space="preserve">, </w:t>
+      </w:r>
+      <w:proofErr w:type="spellStart"/>
+      <w:r>
+        <w:t>universal_charset</w:t>
+      </w:r>
+      <w:proofErr w:type="spellEnd"/>
     </w:p>
     <w:p>
       <w:pPr>
         <w:pStyle w:val="CommentText"/>
       </w:pPr>
       <w:r>
-        <w:t>order by cnt desc --universal_charset, icu_charset</w:t>
-      </w:r>
+        <w:t xml:space="preserve">order by </w:t>
+      </w:r>
+      <w:proofErr w:type="spellStart"/>
+      <w:r>
+        <w:t>cnt</w:t>
+      </w:r>
+      <w:proofErr w:type="spellEnd"/>
+      <w:r>
+        <w:t xml:space="preserve"> desc --</w:t>
+      </w:r>
+      <w:proofErr w:type="spellStart"/>
+      <w:r>
+        <w:t>universal_charset</w:t>
+      </w:r>
+      <w:proofErr w:type="spellEnd"/>
+      <w:r>
+        <w:t xml:space="preserve">, </w:t>
+      </w:r>
+      <w:proofErr w:type="spellStart"/>
+      <w:r>
+        <w:t>icu_charset</w:t>
+      </w:r>
+      <w:proofErr w:type="spellEnd"/>
     </w:p>
   </w:comment>
 </w:comments>
@@ -11601,6 +12834,7 @@
     <w:lsdException w:name="HTML Sample" w:semiHidden="1" w:unhideWhenUsed="1"/>
     <w:lsdException w:name="HTML Typewriter" w:semiHidden="1" w:unhideWhenUsed="1"/>
     <w:lsdException w:name="HTML Variable" w:semiHidden="1" w:unhideWhenUsed="1"/>
+    <w:lsdException w:name="Normal Table" w:semiHidden="1" w:unhideWhenUsed="1"/>
     <w:lsdException w:name="annotation subject" w:semiHidden="1" w:unhideWhenUsed="1"/>
     <w:lsdException w:name="No List" w:semiHidden="1" w:unhideWhenUsed="1"/>
     <w:lsdException w:name="Outline List 1" w:semiHidden="1" w:unhideWhenUsed="1"/>
@@ -11647,8 +12881,10 @@
     <w:lsdException w:name="Table Subtle 2" w:semiHidden="1" w:unhideWhenUsed="1"/>
     <w:lsdException w:name="Table Web 1" w:semiHidden="1" w:unhideWhenUsed="1"/>
     <w:lsdException w:name="Table Web 2" w:semiHidden="1" w:unhideWhenUsed="1"/>
+    <w:lsdException w:name="Table Web 3" w:semiHidden="1" w:unhideWhenUsed="1"/>
     <w:lsdException w:name="Balloon Text" w:semiHidden="1" w:unhideWhenUsed="1"/>
     <w:lsdException w:name="Table Grid" w:uiPriority="39"/>
+    <w:lsdException w:name="Table Theme" w:semiHidden="1" w:unhideWhenUsed="1"/>
     <w:lsdException w:name="Placeholder Text" w:semiHidden="1"/>
     <w:lsdException w:name="No Spacing" w:uiPriority="1" w:qFormat="1"/>
     <w:lsdException w:name="Light Shading" w:uiPriority="60"/>

</xml_diff>